<commit_message>
Plan del jueves 3
</commit_message>
<xml_diff>
--- a/Planning_semanal.docx
+++ b/Planning_semanal.docx
@@ -3,8 +3,525 @@
 <w:document xmlns:wpc="http://schemas.microsoft.com/office/word/2010/wordprocessingCanvas" xmlns:cx="http://schemas.microsoft.com/office/drawing/2014/chartex" xmlns:mc="http://schemas.openxmlformats.org/markup-compatibility/2006" xmlns:o="urn:schemas-microsoft-com:office:office" xmlns:r="http://schemas.openxmlformats.org/officeDocument/2006/relationships" xmlns:m="http://schemas.openxmlformats.org/officeDocument/2006/math" xmlns:v="urn:schemas-microsoft-com:vml" xmlns:wp14="http://schemas.microsoft.com/office/word/2010/wordprocessingDrawing" xmlns:wp="http://schemas.openxmlformats.org/drawingml/2006/wordprocessingDrawing" xmlns:w10="urn:schemas-microsoft-com:office:word" xmlns:w="http://schemas.openxmlformats.org/wordprocessingml/2006/main" xmlns:w14="http://schemas.microsoft.com/office/word/2010/wordml" xmlns:w15="http://schemas.microsoft.com/office/word/2012/wordml" xmlns:w16se="http://schemas.microsoft.com/office/word/2015/wordml/symex" xmlns:wpg="http://schemas.microsoft.com/office/word/2010/wordprocessingGroup" xmlns:wpi="http://schemas.microsoft.com/office/word/2010/wordprocessingInk" xmlns:wne="http://schemas.microsoft.com/office/word/2006/wordml" xmlns:wps="http://schemas.microsoft.com/office/word/2010/wordprocessingShape" mc:Ignorable="w14 w15 w16se wp14">
   <w:body>
     <w:p>
+      <w:r>
+        <w:rPr>
+          <w:noProof/>
+        </w:rPr>
+        <mc:AlternateContent>
+          <mc:Choice Requires="wps">
+            <w:drawing>
+              <wp:anchor distT="45720" distB="45720" distL="114300" distR="114300" simplePos="0" relativeHeight="251668480" behindDoc="0" locked="0" layoutInCell="1" allowOverlap="1" wp14:anchorId="089BE8F2" wp14:editId="604431D3">
+                <wp:simplePos x="0" y="0"/>
+                <wp:positionH relativeFrom="column">
+                  <wp:posOffset>5510530</wp:posOffset>
+                </wp:positionH>
+                <wp:positionV relativeFrom="paragraph">
+                  <wp:posOffset>720090</wp:posOffset>
+                </wp:positionV>
+                <wp:extent cx="285750" cy="266700"/>
+                <wp:effectExtent l="0" t="0" r="0" b="0"/>
+                <wp:wrapSquare wrapText="bothSides"/>
+                <wp:docPr id="217" name="Cuadro de texto 2"/>
+                <wp:cNvGraphicFramePr>
+                  <a:graphicFrameLocks xmlns:a="http://schemas.openxmlformats.org/drawingml/2006/main"/>
+                </wp:cNvGraphicFramePr>
+                <a:graphic xmlns:a="http://schemas.openxmlformats.org/drawingml/2006/main">
+                  <a:graphicData uri="http://schemas.microsoft.com/office/word/2010/wordprocessingShape">
+                    <wps:wsp>
+                      <wps:cNvSpPr txBox="1">
+                        <a:spLocks noChangeArrowheads="1"/>
+                      </wps:cNvSpPr>
+                      <wps:spPr bwMode="auto">
+                        <a:xfrm>
+                          <a:off x="0" y="0"/>
+                          <a:ext cx="285750" cy="266700"/>
+                        </a:xfrm>
+                        <a:prstGeom prst="rect">
+                          <a:avLst/>
+                        </a:prstGeom>
+                        <a:noFill/>
+                        <a:ln w="9525">
+                          <a:noFill/>
+                          <a:miter lim="800000"/>
+                          <a:headEnd/>
+                          <a:tailEnd/>
+                        </a:ln>
+                      </wps:spPr>
+                      <wps:txbx>
+                        <w:txbxContent>
+                          <w:p>
+                            <w:pPr>
+                              <w:rPr>
+                                <w:b/>
+                              </w:rPr>
+                            </w:pPr>
+                            <w:r>
+                              <w:rPr>
+                                <w:b/>
+                              </w:rPr>
+                              <w:t>3</w:t>
+                            </w:r>
+                          </w:p>
+                        </w:txbxContent>
+                      </wps:txbx>
+                      <wps:bodyPr rot="0" vert="horz" wrap="square" lIns="91440" tIns="45720" rIns="91440" bIns="45720" anchor="t" anchorCtr="0">
+                        <a:noAutofit/>
+                      </wps:bodyPr>
+                    </wps:wsp>
+                  </a:graphicData>
+                </a:graphic>
+                <wp14:sizeRelH relativeFrom="margin">
+                  <wp14:pctWidth>0</wp14:pctWidth>
+                </wp14:sizeRelH>
+                <wp14:sizeRelV relativeFrom="margin">
+                  <wp14:pctHeight>0</wp14:pctHeight>
+                </wp14:sizeRelV>
+              </wp:anchor>
+            </w:drawing>
+          </mc:Choice>
+          <mc:Fallback>
+            <w:pict>
+              <v:shapetype w14:anchorId="089BE8F2" id="_x0000_t202" coordsize="21600,21600" o:spt="202" path="m,l,21600r21600,l21600,xe">
+                <v:stroke joinstyle="miter"/>
+                <v:path gradientshapeok="t" o:connecttype="rect"/>
+              </v:shapetype>
+              <v:shape id="Cuadro de texto 2" o:spid="_x0000_s1026" type="#_x0000_t202" style="position:absolute;margin-left:433.9pt;margin-top:56.7pt;width:22.5pt;height:21pt;z-index:251668480;visibility:visible;mso-wrap-style:square;mso-width-percent:0;mso-height-percent:0;mso-wrap-distance-left:9pt;mso-wrap-distance-top:3.6pt;mso-wrap-distance-right:9pt;mso-wrap-distance-bottom:3.6pt;mso-position-horizontal:absolute;mso-position-horizontal-relative:text;mso-position-vertical:absolute;mso-position-vertical-relative:text;mso-width-percent:0;mso-height-percent:0;mso-width-relative:margin;mso-height-relative:margin;v-text-anchor:top" o:gfxdata="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" filled="f" stroked="f">
+                <v:textbox>
+                  <w:txbxContent>
+                    <w:p>
+                      <w:pPr>
+                        <w:rPr>
+                          <w:b/>
+                        </w:rPr>
+                      </w:pPr>
+                      <w:r>
+                        <w:rPr>
+                          <w:b/>
+                        </w:rPr>
+                        <w:t>3</w:t>
+                      </w:r>
+                    </w:p>
+                  </w:txbxContent>
+                </v:textbox>
+                <w10:wrap type="square"/>
+              </v:shape>
+            </w:pict>
+          </mc:Fallback>
+        </mc:AlternateContent>
+      </w:r>
+      <w:r>
+        <w:rPr>
+          <w:noProof/>
+        </w:rPr>
+        <mc:AlternateContent>
+          <mc:Choice Requires="wps">
+            <w:drawing>
+              <wp:anchor distT="45720" distB="45720" distL="114300" distR="114300" simplePos="0" relativeHeight="251670528" behindDoc="0" locked="0" layoutInCell="1" allowOverlap="1" wp14:anchorId="1F3FB25F" wp14:editId="69AAB961">
+                <wp:simplePos x="0" y="0"/>
+                <wp:positionH relativeFrom="column">
+                  <wp:posOffset>4938395</wp:posOffset>
+                </wp:positionH>
+                <wp:positionV relativeFrom="paragraph">
+                  <wp:posOffset>1120140</wp:posOffset>
+                </wp:positionV>
+                <wp:extent cx="981075" cy="1800225"/>
+                <wp:effectExtent l="0" t="0" r="0" b="0"/>
+                <wp:wrapSquare wrapText="bothSides"/>
+                <wp:docPr id="6" name="Cuadro de texto 2"/>
+                <wp:cNvGraphicFramePr>
+                  <a:graphicFrameLocks xmlns:a="http://schemas.openxmlformats.org/drawingml/2006/main"/>
+                </wp:cNvGraphicFramePr>
+                <a:graphic xmlns:a="http://schemas.openxmlformats.org/drawingml/2006/main">
+                  <a:graphicData uri="http://schemas.microsoft.com/office/word/2010/wordprocessingShape">
+                    <wps:wsp>
+                      <wps:cNvSpPr txBox="1">
+                        <a:spLocks noChangeArrowheads="1"/>
+                      </wps:cNvSpPr>
+                      <wps:spPr bwMode="auto">
+                        <a:xfrm>
+                          <a:off x="0" y="0"/>
+                          <a:ext cx="981075" cy="1800225"/>
+                        </a:xfrm>
+                        <a:prstGeom prst="rect">
+                          <a:avLst/>
+                        </a:prstGeom>
+                        <a:noFill/>
+                        <a:ln w="9525">
+                          <a:noFill/>
+                          <a:miter lim="800000"/>
+                          <a:headEnd/>
+                          <a:tailEnd/>
+                        </a:ln>
+                      </wps:spPr>
+                      <wps:txbx>
+                        <w:txbxContent>
+                          <w:p>
+                            <w:pPr>
+                              <w:rPr>
+                                <w:b/>
+                                <w:sz w:val="18"/>
+                              </w:rPr>
+                            </w:pPr>
+                            <w:r>
+                              <w:rPr>
+                                <w:b/>
+                                <w:sz w:val="18"/>
+                              </w:rPr>
+                              <w:t>1.Verificar y completar BBDD.</w:t>
+                            </w:r>
+                          </w:p>
+                          <w:p>
+                            <w:pPr>
+                              <w:rPr>
+                                <w:b/>
+                                <w:sz w:val="18"/>
+                              </w:rPr>
+                            </w:pPr>
+                            <w:r>
+                              <w:rPr>
+                                <w:b/>
+                                <w:sz w:val="18"/>
+                              </w:rPr>
+                              <w:t xml:space="preserve">2.Empezar con el </w:t>
+                            </w:r>
+                            <w:proofErr w:type="spellStart"/>
+                            <w:r>
+                              <w:rPr>
+                                <w:b/>
+                                <w:sz w:val="18"/>
+                              </w:rPr>
+                              <w:t>login</w:t>
+                            </w:r>
+                            <w:proofErr w:type="spellEnd"/>
+                            <w:r>
+                              <w:rPr>
+                                <w:b/>
+                                <w:sz w:val="18"/>
+                              </w:rPr>
+                              <w:t>.</w:t>
+                            </w:r>
+                          </w:p>
+                        </w:txbxContent>
+                      </wps:txbx>
+                      <wps:bodyPr rot="0" vert="horz" wrap="square" lIns="91440" tIns="45720" rIns="91440" bIns="45720" anchor="t" anchorCtr="0">
+                        <a:noAutofit/>
+                      </wps:bodyPr>
+                    </wps:wsp>
+                  </a:graphicData>
+                </a:graphic>
+                <wp14:sizeRelH relativeFrom="margin">
+                  <wp14:pctWidth>0</wp14:pctWidth>
+                </wp14:sizeRelH>
+                <wp14:sizeRelV relativeFrom="margin">
+                  <wp14:pctHeight>0</wp14:pctHeight>
+                </wp14:sizeRelV>
+              </wp:anchor>
+            </w:drawing>
+          </mc:Choice>
+          <mc:Fallback>
+            <w:pict>
+              <v:shape w14:anchorId="1F3FB25F" id="_x0000_s1027" type="#_x0000_t202" style="position:absolute;margin-left:388.85pt;margin-top:88.2pt;width:77.25pt;height:141.75pt;z-index:251670528;visibility:visible;mso-wrap-style:square;mso-width-percent:0;mso-height-percent:0;mso-wrap-distance-left:9pt;mso-wrap-distance-top:3.6pt;mso-wrap-distance-right:9pt;mso-wrap-distance-bottom:3.6pt;mso-position-horizontal:absolute;mso-position-horizontal-relative:text;mso-position-vertical:absolute;mso-position-vertical-relative:text;mso-width-percent:0;mso-height-percent:0;mso-width-relative:margin;mso-height-relative:margin;v-text-anchor:top" o:gfxdata="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" filled="f" stroked="f">
+                <v:textbox>
+                  <w:txbxContent>
+                    <w:p>
+                      <w:pPr>
+                        <w:rPr>
+                          <w:b/>
+                          <w:sz w:val="18"/>
+                        </w:rPr>
+                      </w:pPr>
+                      <w:r>
+                        <w:rPr>
+                          <w:b/>
+                          <w:sz w:val="18"/>
+                        </w:rPr>
+                        <w:t>1.Verificar y completar BBDD.</w:t>
+                      </w:r>
+                    </w:p>
+                    <w:p>
+                      <w:pPr>
+                        <w:rPr>
+                          <w:b/>
+                          <w:sz w:val="18"/>
+                        </w:rPr>
+                      </w:pPr>
+                      <w:r>
+                        <w:rPr>
+                          <w:b/>
+                          <w:sz w:val="18"/>
+                        </w:rPr>
+                        <w:t xml:space="preserve">2.Empezar con el </w:t>
+                      </w:r>
+                      <w:proofErr w:type="spellStart"/>
+                      <w:r>
+                        <w:rPr>
+                          <w:b/>
+                          <w:sz w:val="18"/>
+                        </w:rPr>
+                        <w:t>login</w:t>
+                      </w:r>
+                      <w:proofErr w:type="spellEnd"/>
+                      <w:r>
+                        <w:rPr>
+                          <w:b/>
+                          <w:sz w:val="18"/>
+                        </w:rPr>
+                        <w:t>.</w:t>
+                      </w:r>
+                    </w:p>
+                  </w:txbxContent>
+                </v:textbox>
+                <w10:wrap type="square"/>
+              </v:shape>
+            </w:pict>
+          </mc:Fallback>
+        </mc:AlternateContent>
+      </w:r>
+      <w:r>
+        <w:rPr>
+          <w:noProof/>
+          <w:lang w:eastAsia="es-ES"/>
+        </w:rPr>
+        <w:drawing>
+          <wp:anchor distT="0" distB="0" distL="114300" distR="114300" simplePos="0" relativeHeight="251666432" behindDoc="0" locked="0" layoutInCell="1" allowOverlap="1" wp14:anchorId="03B97688" wp14:editId="7D04EBAF">
+            <wp:simplePos x="0" y="0"/>
+            <wp:positionH relativeFrom="margin">
+              <wp:posOffset>3824605</wp:posOffset>
+            </wp:positionH>
+            <wp:positionV relativeFrom="paragraph">
+              <wp:posOffset>2225040</wp:posOffset>
+            </wp:positionV>
+            <wp:extent cx="161925" cy="161925"/>
+            <wp:effectExtent l="0" t="0" r="9525" b="9525"/>
+            <wp:wrapNone/>
+            <wp:docPr id="5" name="Imagen 5"/>
+            <wp:cNvGraphicFramePr>
+              <a:graphicFrameLocks xmlns:a="http://schemas.openxmlformats.org/drawingml/2006/main" noChangeAspect="1"/>
+            </wp:cNvGraphicFramePr>
+            <a:graphic xmlns:a="http://schemas.openxmlformats.org/drawingml/2006/main">
+              <a:graphicData uri="http://schemas.openxmlformats.org/drawingml/2006/picture">
+                <pic:pic xmlns:pic="http://schemas.openxmlformats.org/drawingml/2006/picture">
+                  <pic:nvPicPr>
+                    <pic:cNvPr id="2" name="Green_check.svg[1].png"/>
+                    <pic:cNvPicPr/>
+                  </pic:nvPicPr>
+                  <pic:blipFill>
+                    <a:blip r:embed="rId4" cstate="print">
+                      <a:extLst>
+                        <a:ext uri="{28A0092B-C50C-407E-A947-70E740481C1C}">
+                          <a14:useLocalDpi xmlns:a14="http://schemas.microsoft.com/office/drawing/2010/main" val="0"/>
+                        </a:ext>
+                      </a:extLst>
+                    </a:blip>
+                    <a:stretch>
+                      <a:fillRect/>
+                    </a:stretch>
+                  </pic:blipFill>
+                  <pic:spPr>
+                    <a:xfrm>
+                      <a:off x="0" y="0"/>
+                      <a:ext cx="161925" cy="161925"/>
+                    </a:xfrm>
+                    <a:prstGeom prst="rect">
+                      <a:avLst/>
+                    </a:prstGeom>
+                  </pic:spPr>
+                </pic:pic>
+              </a:graphicData>
+            </a:graphic>
+            <wp14:sizeRelH relativeFrom="page">
+              <wp14:pctWidth>0</wp14:pctWidth>
+            </wp14:sizeRelH>
+            <wp14:sizeRelV relativeFrom="page">
+              <wp14:pctHeight>0</wp14:pctHeight>
+            </wp14:sizeRelV>
+          </wp:anchor>
+        </w:drawing>
+      </w:r>
+      <w:r>
+        <w:rPr>
+          <w:noProof/>
+          <w:lang w:eastAsia="es-ES"/>
+        </w:rPr>
+        <w:drawing>
+          <wp:anchor distT="0" distB="0" distL="114300" distR="114300" simplePos="0" relativeHeight="251664384" behindDoc="0" locked="0" layoutInCell="1" allowOverlap="1" wp14:anchorId="03B97688" wp14:editId="7D04EBAF">
+            <wp:simplePos x="0" y="0"/>
+            <wp:positionH relativeFrom="margin">
+              <wp:align>center</wp:align>
+            </wp:positionH>
+            <wp:positionV relativeFrom="paragraph">
+              <wp:posOffset>1781175</wp:posOffset>
+            </wp:positionV>
+            <wp:extent cx="161925" cy="161925"/>
+            <wp:effectExtent l="0" t="0" r="9525" b="9525"/>
+            <wp:wrapNone/>
+            <wp:docPr id="4" name="Imagen 4"/>
+            <wp:cNvGraphicFramePr>
+              <a:graphicFrameLocks xmlns:a="http://schemas.openxmlformats.org/drawingml/2006/main" noChangeAspect="1"/>
+            </wp:cNvGraphicFramePr>
+            <a:graphic xmlns:a="http://schemas.openxmlformats.org/drawingml/2006/main">
+              <a:graphicData uri="http://schemas.openxmlformats.org/drawingml/2006/picture">
+                <pic:pic xmlns:pic="http://schemas.openxmlformats.org/drawingml/2006/picture">
+                  <pic:nvPicPr>
+                    <pic:cNvPr id="2" name="Green_check.svg[1].png"/>
+                    <pic:cNvPicPr/>
+                  </pic:nvPicPr>
+                  <pic:blipFill>
+                    <a:blip r:embed="rId4" cstate="print">
+                      <a:extLst>
+                        <a:ext uri="{28A0092B-C50C-407E-A947-70E740481C1C}">
+                          <a14:useLocalDpi xmlns:a14="http://schemas.microsoft.com/office/drawing/2010/main" val="0"/>
+                        </a:ext>
+                      </a:extLst>
+                    </a:blip>
+                    <a:stretch>
+                      <a:fillRect/>
+                    </a:stretch>
+                  </pic:blipFill>
+                  <pic:spPr>
+                    <a:xfrm>
+                      <a:off x="0" y="0"/>
+                      <a:ext cx="161925" cy="161925"/>
+                    </a:xfrm>
+                    <a:prstGeom prst="rect">
+                      <a:avLst/>
+                    </a:prstGeom>
+                  </pic:spPr>
+                </pic:pic>
+              </a:graphicData>
+            </a:graphic>
+            <wp14:sizeRelH relativeFrom="page">
+              <wp14:pctWidth>0</wp14:pctWidth>
+            </wp14:sizeRelH>
+            <wp14:sizeRelV relativeFrom="page">
+              <wp14:pctHeight>0</wp14:pctHeight>
+            </wp14:sizeRelV>
+          </wp:anchor>
+        </w:drawing>
+      </w:r>
+      <w:r>
+        <w:rPr>
+          <w:noProof/>
+          <w:lang w:eastAsia="es-ES"/>
+        </w:rPr>
+        <w:drawing>
+          <wp:anchor distT="0" distB="0" distL="114300" distR="114300" simplePos="0" relativeHeight="251662336" behindDoc="0" locked="0" layoutInCell="1" allowOverlap="1" wp14:anchorId="0C1FC732" wp14:editId="3A297526">
+            <wp:simplePos x="0" y="0"/>
+            <wp:positionH relativeFrom="margin">
+              <wp:posOffset>3853180</wp:posOffset>
+            </wp:positionH>
+            <wp:positionV relativeFrom="paragraph">
+              <wp:posOffset>1605915</wp:posOffset>
+            </wp:positionV>
+            <wp:extent cx="161925" cy="161925"/>
+            <wp:effectExtent l="0" t="0" r="9525" b="9525"/>
+            <wp:wrapNone/>
+            <wp:docPr id="3" name="Imagen 3"/>
+            <wp:cNvGraphicFramePr>
+              <a:graphicFrameLocks xmlns:a="http://schemas.openxmlformats.org/drawingml/2006/main" noChangeAspect="1"/>
+            </wp:cNvGraphicFramePr>
+            <a:graphic xmlns:a="http://schemas.openxmlformats.org/drawingml/2006/main">
+              <a:graphicData uri="http://schemas.openxmlformats.org/drawingml/2006/picture">
+                <pic:pic xmlns:pic="http://schemas.openxmlformats.org/drawingml/2006/picture">
+                  <pic:nvPicPr>
+                    <pic:cNvPr id="2" name="Green_check.svg[1].png"/>
+                    <pic:cNvPicPr/>
+                  </pic:nvPicPr>
+                  <pic:blipFill>
+                    <a:blip r:embed="rId4" cstate="print">
+                      <a:extLst>
+                        <a:ext uri="{28A0092B-C50C-407E-A947-70E740481C1C}">
+                          <a14:useLocalDpi xmlns:a14="http://schemas.microsoft.com/office/drawing/2010/main" val="0"/>
+                        </a:ext>
+                      </a:extLst>
+                    </a:blip>
+                    <a:stretch>
+                      <a:fillRect/>
+                    </a:stretch>
+                  </pic:blipFill>
+                  <pic:spPr>
+                    <a:xfrm>
+                      <a:off x="0" y="0"/>
+                      <a:ext cx="161925" cy="161925"/>
+                    </a:xfrm>
+                    <a:prstGeom prst="rect">
+                      <a:avLst/>
+                    </a:prstGeom>
+                  </pic:spPr>
+                </pic:pic>
+              </a:graphicData>
+            </a:graphic>
+            <wp14:sizeRelH relativeFrom="page">
+              <wp14:pctWidth>0</wp14:pctWidth>
+            </wp14:sizeRelH>
+            <wp14:sizeRelV relativeFrom="page">
+              <wp14:pctHeight>0</wp14:pctHeight>
+            </wp14:sizeRelV>
+          </wp:anchor>
+        </w:drawing>
+      </w:r>
+      <w:r>
+        <w:rPr>
+          <w:noProof/>
+          <w:lang w:eastAsia="es-ES"/>
+        </w:rPr>
+        <w:drawing>
+          <wp:anchor distT="0" distB="0" distL="114300" distR="114300" simplePos="0" relativeHeight="251660288" behindDoc="0" locked="0" layoutInCell="1" allowOverlap="1" wp14:anchorId="25AB13EC" wp14:editId="2F28088C">
+            <wp:simplePos x="0" y="0"/>
+            <wp:positionH relativeFrom="margin">
+              <wp:posOffset>3929380</wp:posOffset>
+            </wp:positionH>
+            <wp:positionV relativeFrom="paragraph">
+              <wp:posOffset>1282065</wp:posOffset>
+            </wp:positionV>
+            <wp:extent cx="161925" cy="161925"/>
+            <wp:effectExtent l="0" t="0" r="9525" b="9525"/>
+            <wp:wrapNone/>
+            <wp:docPr id="2" name="Imagen 2"/>
+            <wp:cNvGraphicFramePr>
+              <a:graphicFrameLocks xmlns:a="http://schemas.openxmlformats.org/drawingml/2006/main" noChangeAspect="1"/>
+            </wp:cNvGraphicFramePr>
+            <a:graphic xmlns:a="http://schemas.openxmlformats.org/drawingml/2006/main">
+              <a:graphicData uri="http://schemas.openxmlformats.org/drawingml/2006/picture">
+                <pic:pic xmlns:pic="http://schemas.openxmlformats.org/drawingml/2006/picture">
+                  <pic:nvPicPr>
+                    <pic:cNvPr id="2" name="Green_check.svg[1].png"/>
+                    <pic:cNvPicPr/>
+                  </pic:nvPicPr>
+                  <pic:blipFill>
+                    <a:blip r:embed="rId4" cstate="print">
+                      <a:extLst>
+                        <a:ext uri="{28A0092B-C50C-407E-A947-70E740481C1C}">
+                          <a14:useLocalDpi xmlns:a14="http://schemas.microsoft.com/office/drawing/2010/main" val="0"/>
+                        </a:ext>
+                      </a:extLst>
+                    </a:blip>
+                    <a:stretch>
+                      <a:fillRect/>
+                    </a:stretch>
+                  </pic:blipFill>
+                  <pic:spPr>
+                    <a:xfrm>
+                      <a:off x="0" y="0"/>
+                      <a:ext cx="161925" cy="161925"/>
+                    </a:xfrm>
+                    <a:prstGeom prst="rect">
+                      <a:avLst/>
+                    </a:prstGeom>
+                  </pic:spPr>
+                </pic:pic>
+              </a:graphicData>
+            </a:graphic>
+            <wp14:sizeRelH relativeFrom="page">
+              <wp14:pctWidth>0</wp14:pctWidth>
+            </wp14:sizeRelH>
+            <wp14:sizeRelV relativeFrom="page">
+              <wp14:pctHeight>0</wp14:pctHeight>
+            </wp14:sizeRelV>
+          </wp:anchor>
+        </w:drawing>
+      </w:r>
       <w:bookmarkStart w:id="0" w:name="_GoBack"/>
-      <w:bookmarkEnd w:id="0"/>
       <w:r>
         <w:rPr>
           <w:noProof/>
@@ -29,12 +546,13 @@
             <v:path o:extrusionok="f" gradientshapeok="t" o:connecttype="rect"/>
             <o:lock v:ext="edit" aspectratio="t"/>
           </v:shapetype>
-          <v:shape id="_x0000_s1026" type="#_x0000_t75" style="position:absolute;margin-left:-.3pt;margin-top:.3pt;width:735.95pt;height:520.5pt;z-index:251659264;mso-position-horizontal:absolute;mso-position-horizontal-relative:text;mso-position-vertical:absolute;mso-position-vertical-relative:text">
-            <v:imagedata r:id="rId4" o:title="planning_semanal"/>
+          <v:shape id="_x0000_s1026" type="#_x0000_t75" style="position:absolute;margin-left:35pt;margin-top:.3pt;width:735.95pt;height:520.5pt;z-index:251659264;mso-position-horizontal-relative:text;mso-position-vertical-relative:text">
+            <v:imagedata r:id="rId5" o:title="planning_semanal"/>
             <w10:wrap type="square"/>
           </v:shape>
         </w:pict>
       </w:r>
+      <w:bookmarkEnd w:id="0"/>
     </w:p>
     <w:sectPr>
       <w:pgSz w:w="16838" w:h="11906" w:orient="landscape"/>
@@ -439,6 +957,7 @@
   <w:style w:type="paragraph" w:default="1" w:styleId="Normal">
     <w:name w:val="Normal"/>
     <w:qFormat/>
+    <w:rsid w:val="00C33A44"/>
   </w:style>
   <w:style w:type="character" w:default="1" w:styleId="Fuentedeprrafopredeter">
     <w:name w:val="Default Paragraph Font"/>

</xml_diff>

<commit_message>
subo plantilla login y bbdd
</commit_message>
<xml_diff>
--- a/Planning_semanal.docx
+++ b/Planning_semanal.docx
@@ -2,10 +2,13 @@
 <file path=word/document.xml><?xml version="1.0" encoding="utf-8"?>
 <w:document xmlns:wpc="http://schemas.microsoft.com/office/word/2010/wordprocessingCanvas" xmlns:cx="http://schemas.microsoft.com/office/drawing/2014/chartex" xmlns:mc="http://schemas.openxmlformats.org/markup-compatibility/2006" xmlns:o="urn:schemas-microsoft-com:office:office" xmlns:r="http://schemas.openxmlformats.org/officeDocument/2006/relationships" xmlns:m="http://schemas.openxmlformats.org/officeDocument/2006/math" xmlns:v="urn:schemas-microsoft-com:vml" xmlns:wp14="http://schemas.microsoft.com/office/word/2010/wordprocessingDrawing" xmlns:wp="http://schemas.openxmlformats.org/drawingml/2006/wordprocessingDrawing" xmlns:w10="urn:schemas-microsoft-com:office:word" xmlns:w="http://schemas.openxmlformats.org/wordprocessingml/2006/main" xmlns:w14="http://schemas.microsoft.com/office/word/2010/wordml" xmlns:w15="http://schemas.microsoft.com/office/word/2012/wordml" xmlns:w16se="http://schemas.microsoft.com/office/word/2015/wordml/symex" xmlns:wpg="http://schemas.microsoft.com/office/word/2010/wordprocessingGroup" xmlns:wpi="http://schemas.microsoft.com/office/word/2010/wordprocessingInk" xmlns:wne="http://schemas.microsoft.com/office/word/2006/wordml" xmlns:wps="http://schemas.microsoft.com/office/word/2010/wordprocessingShape" mc:Ignorable="w14 w15 w16se wp14">
   <w:body>
+    <w:bookmarkStart w:id="0" w:name="_GoBack"/>
+    <w:bookmarkEnd w:id="0"/>
     <w:p>
       <w:r>
         <w:rPr>
           <w:noProof/>
+          <w:lang w:eastAsia="es-ES"/>
         </w:rPr>
         <mc:AlternateContent>
           <mc:Choice Requires="wps">
@@ -112,6 +115,7 @@
       <w:r>
         <w:rPr>
           <w:noProof/>
+          <w:lang w:eastAsia="es-ES"/>
         </w:rPr>
         <mc:AlternateContent>
           <mc:Choice Requires="wps">
@@ -201,6 +205,21 @@
                               <w:t>.</w:t>
                             </w:r>
                           </w:p>
+                          <w:p>
+                            <w:pPr>
+                              <w:rPr>
+                                <w:b/>
+                                <w:sz w:val="18"/>
+                              </w:rPr>
+                            </w:pPr>
+                            <w:r>
+                              <w:rPr>
+                                <w:b/>
+                                <w:sz w:val="18"/>
+                              </w:rPr>
+                              <w:t>3.Plantear añadir extra incidencias</w:t>
+                            </w:r>
+                          </w:p>
                         </w:txbxContent>
                       </wps:txbx>
                       <wps:bodyPr rot="0" vert="horz" wrap="square" lIns="91440" tIns="45720" rIns="91440" bIns="45720" anchor="t" anchorCtr="0">
@@ -220,7 +239,11 @@
           </mc:Choice>
           <mc:Fallback>
             <w:pict>
-              <v:shape w14:anchorId="1F3FB25F" id="_x0000_s1027" type="#_x0000_t202" style="position:absolute;margin-left:388.85pt;margin-top:88.2pt;width:77.25pt;height:141.75pt;z-index:251670528;visibility:visible;mso-wrap-style:square;mso-width-percent:0;mso-height-percent:0;mso-wrap-distance-left:9pt;mso-wrap-distance-top:3.6pt;mso-wrap-distance-right:9pt;mso-wrap-distance-bottom:3.6pt;mso-position-horizontal:absolute;mso-position-horizontal-relative:text;mso-position-vertical:absolute;mso-position-vertical-relative:text;mso-width-percent:0;mso-height-percent:0;mso-width-relative:margin;mso-height-relative:margin;v-text-anchor:top" o:gfxdata="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" filled="f" stroked="f">
+              <v:shapetype w14:anchorId="1F3FB25F" id="_x0000_t202" coordsize="21600,21600" o:spt="202" path="m,l,21600r21600,l21600,xe">
+                <v:stroke joinstyle="miter"/>
+                <v:path gradientshapeok="t" o:connecttype="rect"/>
+              </v:shapetype>
+              <v:shape id="_x0000_s1027" type="#_x0000_t202" style="position:absolute;margin-left:388.85pt;margin-top:88.2pt;width:77.25pt;height:141.75pt;z-index:251670528;visibility:visible;mso-wrap-style:square;mso-width-percent:0;mso-height-percent:0;mso-wrap-distance-left:9pt;mso-wrap-distance-top:3.6pt;mso-wrap-distance-right:9pt;mso-wrap-distance-bottom:3.6pt;mso-position-horizontal:absolute;mso-position-horizontal-relative:text;mso-position-vertical:absolute;mso-position-vertical-relative:text;mso-width-percent:0;mso-height-percent:0;mso-width-relative:margin;mso-height-relative:margin;v-text-anchor:top" o:gfxdata="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" filled="f" stroked="f">
                 <v:textbox>
                   <w:txbxContent>
                     <w:p>
@@ -267,6 +290,21 @@
                           <w:sz w:val="18"/>
                         </w:rPr>
                         <w:t>.</w:t>
+                      </w:r>
+                    </w:p>
+                    <w:p>
+                      <w:pPr>
+                        <w:rPr>
+                          <w:b/>
+                          <w:sz w:val="18"/>
+                        </w:rPr>
+                      </w:pPr>
+                      <w:r>
+                        <w:rPr>
+                          <w:b/>
+                          <w:sz w:val="18"/>
+                        </w:rPr>
+                        <w:t>3.Plantear añadir extra incidencias</w:t>
                       </w:r>
                     </w:p>
                   </w:txbxContent>
@@ -521,7 +559,6 @@
           </wp:anchor>
         </w:drawing>
       </w:r>
-      <w:bookmarkStart w:id="0" w:name="_GoBack"/>
       <w:r>
         <w:rPr>
           <w:noProof/>
@@ -552,7 +589,6 @@
           </v:shape>
         </w:pict>
       </w:r>
-      <w:bookmarkEnd w:id="0"/>
     </w:p>
     <w:sectPr>
       <w:pgSz w:w="16838" w:h="11906" w:orient="landscape"/>

</xml_diff>

<commit_message>
subiendo planning viernes, inserts e intranet
</commit_message>
<xml_diff>
--- a/Planning_semanal.docx
+++ b/Planning_semanal.docx
@@ -2,8 +2,6 @@
 <file path=word/document.xml><?xml version="1.0" encoding="utf-8"?>
 <w:document xmlns:wpc="http://schemas.microsoft.com/office/word/2010/wordprocessingCanvas" xmlns:cx="http://schemas.microsoft.com/office/drawing/2014/chartex" xmlns:mc="http://schemas.openxmlformats.org/markup-compatibility/2006" xmlns:o="urn:schemas-microsoft-com:office:office" xmlns:r="http://schemas.openxmlformats.org/officeDocument/2006/relationships" xmlns:m="http://schemas.openxmlformats.org/officeDocument/2006/math" xmlns:v="urn:schemas-microsoft-com:vml" xmlns:wp14="http://schemas.microsoft.com/office/word/2010/wordprocessingDrawing" xmlns:wp="http://schemas.openxmlformats.org/drawingml/2006/wordprocessingDrawing" xmlns:w10="urn:schemas-microsoft-com:office:word" xmlns:w="http://schemas.openxmlformats.org/wordprocessingml/2006/main" xmlns:w14="http://schemas.microsoft.com/office/word/2010/wordml" xmlns:w15="http://schemas.microsoft.com/office/word/2012/wordml" xmlns:w16se="http://schemas.microsoft.com/office/word/2015/wordml/symex" xmlns:wpg="http://schemas.microsoft.com/office/word/2010/wordprocessingGroup" xmlns:wpi="http://schemas.microsoft.com/office/word/2010/wordprocessingInk" xmlns:wne="http://schemas.microsoft.com/office/word/2006/wordml" xmlns:wps="http://schemas.microsoft.com/office/word/2010/wordprocessingShape" mc:Ignorable="w14 w15 w16se wp14">
   <w:body>
-    <w:bookmarkStart w:id="0" w:name="_GoBack"/>
-    <w:bookmarkEnd w:id="0"/>
     <w:p>
       <w:r>
         <w:rPr>
@@ -13,7 +11,580 @@
         <mc:AlternateContent>
           <mc:Choice Requires="wps">
             <w:drawing>
-              <wp:anchor distT="45720" distB="45720" distL="114300" distR="114300" simplePos="0" relativeHeight="251668480" behindDoc="0" locked="0" layoutInCell="1" allowOverlap="1" wp14:anchorId="089BE8F2" wp14:editId="604431D3">
+              <wp:anchor distT="45720" distB="45720" distL="114300" distR="114300" simplePos="0" relativeHeight="251680768" behindDoc="0" locked="0" layoutInCell="1" allowOverlap="1" wp14:anchorId="3B3C0904" wp14:editId="0932A530">
+                <wp:simplePos x="0" y="0"/>
+                <wp:positionH relativeFrom="column">
+                  <wp:posOffset>5872480</wp:posOffset>
+                </wp:positionH>
+                <wp:positionV relativeFrom="paragraph">
+                  <wp:posOffset>1158240</wp:posOffset>
+                </wp:positionV>
+                <wp:extent cx="1285875" cy="1800225"/>
+                <wp:effectExtent l="0" t="0" r="0" b="0"/>
+                <wp:wrapSquare wrapText="bothSides"/>
+                <wp:docPr id="11" name="Cuadro de texto 2"/>
+                <wp:cNvGraphicFramePr>
+                  <a:graphicFrameLocks xmlns:a="http://schemas.openxmlformats.org/drawingml/2006/main"/>
+                </wp:cNvGraphicFramePr>
+                <a:graphic xmlns:a="http://schemas.openxmlformats.org/drawingml/2006/main">
+                  <a:graphicData uri="http://schemas.microsoft.com/office/word/2010/wordprocessingShape">
+                    <wps:wsp>
+                      <wps:cNvSpPr txBox="1">
+                        <a:spLocks noChangeArrowheads="1"/>
+                      </wps:cNvSpPr>
+                      <wps:spPr bwMode="auto">
+                        <a:xfrm>
+                          <a:off x="0" y="0"/>
+                          <a:ext cx="1285875" cy="1800225"/>
+                        </a:xfrm>
+                        <a:prstGeom prst="rect">
+                          <a:avLst/>
+                        </a:prstGeom>
+                        <a:noFill/>
+                        <a:ln w="9525">
+                          <a:noFill/>
+                          <a:miter lim="800000"/>
+                          <a:headEnd/>
+                          <a:tailEnd/>
+                        </a:ln>
+                      </wps:spPr>
+                      <wps:txbx>
+                        <w:txbxContent>
+                          <w:p>
+                            <w:pPr>
+                              <w:pStyle w:val="Prrafodelista"/>
+                              <w:numPr>
+                                <w:ilvl w:val="0"/>
+                                <w:numId w:val="1"/>
+                              </w:numPr>
+                              <w:rPr>
+                                <w:b/>
+                                <w:sz w:val="18"/>
+                              </w:rPr>
+                            </w:pPr>
+                            <w:r>
+                              <w:rPr>
+                                <w:b/>
+                                <w:sz w:val="18"/>
+                              </w:rPr>
+                              <w:t xml:space="preserve">Acabar </w:t>
+                            </w:r>
+                            <w:proofErr w:type="spellStart"/>
+                            <w:r>
+                              <w:rPr>
+                                <w:b/>
+                                <w:sz w:val="18"/>
+                              </w:rPr>
+                              <w:t>Login</w:t>
+                            </w:r>
+                            <w:proofErr w:type="spellEnd"/>
+                          </w:p>
+                          <w:p>
+                            <w:pPr>
+                              <w:pStyle w:val="Prrafodelista"/>
+                              <w:rPr>
+                                <w:b/>
+                                <w:sz w:val="18"/>
+                              </w:rPr>
+                            </w:pPr>
+                          </w:p>
+                          <w:p>
+                            <w:pPr>
+                              <w:pStyle w:val="Prrafodelista"/>
+                              <w:numPr>
+                                <w:ilvl w:val="0"/>
+                                <w:numId w:val="1"/>
+                              </w:numPr>
+                              <w:rPr>
+                                <w:b/>
+                                <w:sz w:val="18"/>
+                              </w:rPr>
+                            </w:pPr>
+                            <w:r>
+                              <w:rPr>
+                                <w:b/>
+                                <w:sz w:val="18"/>
+                              </w:rPr>
+                              <w:t>Empezar consultas intranet</w:t>
+                            </w:r>
+                          </w:p>
+                          <w:p>
+                            <w:pPr>
+                              <w:pStyle w:val="Prrafodelista"/>
+                              <w:rPr>
+                                <w:b/>
+                                <w:sz w:val="18"/>
+                              </w:rPr>
+                            </w:pPr>
+                          </w:p>
+                          <w:p>
+                            <w:pPr>
+                              <w:pStyle w:val="Prrafodelista"/>
+                              <w:numPr>
+                                <w:ilvl w:val="0"/>
+                                <w:numId w:val="1"/>
+                              </w:numPr>
+                              <w:rPr>
+                                <w:b/>
+                                <w:sz w:val="18"/>
+                              </w:rPr>
+                            </w:pPr>
+                            <w:r>
+                              <w:rPr>
+                                <w:b/>
+                                <w:sz w:val="18"/>
+                              </w:rPr>
+                              <w:t xml:space="preserve">Insertar incidencias a la </w:t>
+                            </w:r>
+                            <w:proofErr w:type="spellStart"/>
+                            <w:r>
+                              <w:rPr>
+                                <w:b/>
+                                <w:sz w:val="18"/>
+                              </w:rPr>
+                              <w:t>bbdd</w:t>
+                            </w:r>
+                            <w:proofErr w:type="spellEnd"/>
+                            <w:r>
+                              <w:rPr>
+                                <w:b/>
+                                <w:sz w:val="18"/>
+                              </w:rPr>
+                              <w:t>.</w:t>
+                            </w:r>
+                          </w:p>
+                        </w:txbxContent>
+                      </wps:txbx>
+                      <wps:bodyPr rot="0" vert="horz" wrap="square" lIns="91440" tIns="45720" rIns="91440" bIns="45720" anchor="t" anchorCtr="0">
+                        <a:noAutofit/>
+                      </wps:bodyPr>
+                    </wps:wsp>
+                  </a:graphicData>
+                </a:graphic>
+                <wp14:sizeRelH relativeFrom="margin">
+                  <wp14:pctWidth>0</wp14:pctWidth>
+                </wp14:sizeRelH>
+                <wp14:sizeRelV relativeFrom="margin">
+                  <wp14:pctHeight>0</wp14:pctHeight>
+                </wp14:sizeRelV>
+              </wp:anchor>
+            </w:drawing>
+          </mc:Choice>
+          <mc:Fallback>
+            <w:pict>
+              <v:shapetype w14:anchorId="3B3C0904" id="_x0000_t202" coordsize="21600,21600" o:spt="202" path="m,l,21600r21600,l21600,xe">
+                <v:stroke joinstyle="miter"/>
+                <v:path gradientshapeok="t" o:connecttype="rect"/>
+              </v:shapetype>
+              <v:shape id="Cuadro de texto 2" o:spid="_x0000_s1026" type="#_x0000_t202" style="position:absolute;margin-left:462.4pt;margin-top:91.2pt;width:101.25pt;height:141.75pt;z-index:251680768;visibility:visible;mso-wrap-style:square;mso-width-percent:0;mso-height-percent:0;mso-wrap-distance-left:9pt;mso-wrap-distance-top:3.6pt;mso-wrap-distance-right:9pt;mso-wrap-distance-bottom:3.6pt;mso-position-horizontal:absolute;mso-position-horizontal-relative:text;mso-position-vertical:absolute;mso-position-vertical-relative:text;mso-width-percent:0;mso-height-percent:0;mso-width-relative:margin;mso-height-relative:margin;v-text-anchor:top" o:gfxdata="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" filled="f" stroked="f">
+                <v:textbox>
+                  <w:txbxContent>
+                    <w:p>
+                      <w:pPr>
+                        <w:pStyle w:val="Prrafodelista"/>
+                        <w:numPr>
+                          <w:ilvl w:val="0"/>
+                          <w:numId w:val="1"/>
+                        </w:numPr>
+                        <w:rPr>
+                          <w:b/>
+                          <w:sz w:val="18"/>
+                        </w:rPr>
+                      </w:pPr>
+                      <w:r>
+                        <w:rPr>
+                          <w:b/>
+                          <w:sz w:val="18"/>
+                        </w:rPr>
+                        <w:t xml:space="preserve">Acabar </w:t>
+                      </w:r>
+                      <w:proofErr w:type="spellStart"/>
+                      <w:r>
+                        <w:rPr>
+                          <w:b/>
+                          <w:sz w:val="18"/>
+                        </w:rPr>
+                        <w:t>Login</w:t>
+                      </w:r>
+                      <w:proofErr w:type="spellEnd"/>
+                    </w:p>
+                    <w:p>
+                      <w:pPr>
+                        <w:pStyle w:val="Prrafodelista"/>
+                        <w:rPr>
+                          <w:b/>
+                          <w:sz w:val="18"/>
+                        </w:rPr>
+                      </w:pPr>
+                    </w:p>
+                    <w:p>
+                      <w:pPr>
+                        <w:pStyle w:val="Prrafodelista"/>
+                        <w:numPr>
+                          <w:ilvl w:val="0"/>
+                          <w:numId w:val="1"/>
+                        </w:numPr>
+                        <w:rPr>
+                          <w:b/>
+                          <w:sz w:val="18"/>
+                        </w:rPr>
+                      </w:pPr>
+                      <w:r>
+                        <w:rPr>
+                          <w:b/>
+                          <w:sz w:val="18"/>
+                        </w:rPr>
+                        <w:t>Empezar consultas intranet</w:t>
+                      </w:r>
+                    </w:p>
+                    <w:p>
+                      <w:pPr>
+                        <w:pStyle w:val="Prrafodelista"/>
+                        <w:rPr>
+                          <w:b/>
+                          <w:sz w:val="18"/>
+                        </w:rPr>
+                      </w:pPr>
+                    </w:p>
+                    <w:p>
+                      <w:pPr>
+                        <w:pStyle w:val="Prrafodelista"/>
+                        <w:numPr>
+                          <w:ilvl w:val="0"/>
+                          <w:numId w:val="1"/>
+                        </w:numPr>
+                        <w:rPr>
+                          <w:b/>
+                          <w:sz w:val="18"/>
+                        </w:rPr>
+                      </w:pPr>
+                      <w:r>
+                        <w:rPr>
+                          <w:b/>
+                          <w:sz w:val="18"/>
+                        </w:rPr>
+                        <w:t xml:space="preserve">Insertar incidencias a la </w:t>
+                      </w:r>
+                      <w:proofErr w:type="spellStart"/>
+                      <w:r>
+                        <w:rPr>
+                          <w:b/>
+                          <w:sz w:val="18"/>
+                        </w:rPr>
+                        <w:t>bbdd</w:t>
+                      </w:r>
+                      <w:proofErr w:type="spellEnd"/>
+                      <w:r>
+                        <w:rPr>
+                          <w:b/>
+                          <w:sz w:val="18"/>
+                        </w:rPr>
+                        <w:t>.</w:t>
+                      </w:r>
+                    </w:p>
+                  </w:txbxContent>
+                </v:textbox>
+                <w10:wrap type="square"/>
+              </v:shape>
+            </w:pict>
+          </mc:Fallback>
+        </mc:AlternateContent>
+      </w:r>
+      <w:r>
+        <w:rPr>
+          <w:noProof/>
+          <w:lang w:eastAsia="es-ES"/>
+        </w:rPr>
+        <mc:AlternateContent>
+          <mc:Choice Requires="wps">
+            <w:drawing>
+              <wp:anchor distT="45720" distB="45720" distL="114300" distR="114300" simplePos="0" relativeHeight="251678720" behindDoc="0" locked="0" layoutInCell="1" allowOverlap="1" wp14:anchorId="685851DD" wp14:editId="1F496919">
+                <wp:simplePos x="0" y="0"/>
+                <wp:positionH relativeFrom="column">
+                  <wp:posOffset>6739255</wp:posOffset>
+                </wp:positionH>
+                <wp:positionV relativeFrom="paragraph">
+                  <wp:posOffset>701040</wp:posOffset>
+                </wp:positionV>
+                <wp:extent cx="285750" cy="295275"/>
+                <wp:effectExtent l="0" t="0" r="0" b="0"/>
+                <wp:wrapSquare wrapText="bothSides"/>
+                <wp:docPr id="9" name="Cuadro de texto 2"/>
+                <wp:cNvGraphicFramePr>
+                  <a:graphicFrameLocks xmlns:a="http://schemas.openxmlformats.org/drawingml/2006/main"/>
+                </wp:cNvGraphicFramePr>
+                <a:graphic xmlns:a="http://schemas.openxmlformats.org/drawingml/2006/main">
+                  <a:graphicData uri="http://schemas.microsoft.com/office/word/2010/wordprocessingShape">
+                    <wps:wsp>
+                      <wps:cNvSpPr txBox="1">
+                        <a:spLocks noChangeArrowheads="1"/>
+                      </wps:cNvSpPr>
+                      <wps:spPr bwMode="auto">
+                        <a:xfrm>
+                          <a:off x="0" y="0"/>
+                          <a:ext cx="285750" cy="295275"/>
+                        </a:xfrm>
+                        <a:prstGeom prst="rect">
+                          <a:avLst/>
+                        </a:prstGeom>
+                        <a:noFill/>
+                        <a:ln w="9525">
+                          <a:noFill/>
+                          <a:miter lim="800000"/>
+                          <a:headEnd/>
+                          <a:tailEnd/>
+                        </a:ln>
+                      </wps:spPr>
+                      <wps:txbx>
+                        <w:txbxContent>
+                          <w:p>
+                            <w:pPr>
+                              <w:rPr>
+                                <w:b/>
+                              </w:rPr>
+                            </w:pPr>
+                            <w:r>
+                              <w:rPr>
+                                <w:b/>
+                              </w:rPr>
+                              <w:t>4</w:t>
+                            </w:r>
+                          </w:p>
+                        </w:txbxContent>
+                      </wps:txbx>
+                      <wps:bodyPr rot="0" vert="horz" wrap="square" lIns="91440" tIns="45720" rIns="91440" bIns="45720" anchor="t" anchorCtr="0">
+                        <a:noAutofit/>
+                      </wps:bodyPr>
+                    </wps:wsp>
+                  </a:graphicData>
+                </a:graphic>
+                <wp14:sizeRelH relativeFrom="margin">
+                  <wp14:pctWidth>0</wp14:pctWidth>
+                </wp14:sizeRelH>
+                <wp14:sizeRelV relativeFrom="margin">
+                  <wp14:pctHeight>0</wp14:pctHeight>
+                </wp14:sizeRelV>
+              </wp:anchor>
+            </w:drawing>
+          </mc:Choice>
+          <mc:Fallback>
+            <w:pict>
+              <v:shape w14:anchorId="685851DD" id="_x0000_s1027" type="#_x0000_t202" style="position:absolute;margin-left:530.65pt;margin-top:55.2pt;width:22.5pt;height:23.25pt;z-index:251678720;visibility:visible;mso-wrap-style:square;mso-width-percent:0;mso-height-percent:0;mso-wrap-distance-left:9pt;mso-wrap-distance-top:3.6pt;mso-wrap-distance-right:9pt;mso-wrap-distance-bottom:3.6pt;mso-position-horizontal:absolute;mso-position-horizontal-relative:text;mso-position-vertical:absolute;mso-position-vertical-relative:text;mso-width-percent:0;mso-height-percent:0;mso-width-relative:margin;mso-height-relative:margin;v-text-anchor:top" o:gfxdata="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" filled="f" stroked="f">
+                <v:textbox>
+                  <w:txbxContent>
+                    <w:p>
+                      <w:pPr>
+                        <w:rPr>
+                          <w:b/>
+                        </w:rPr>
+                      </w:pPr>
+                      <w:r>
+                        <w:rPr>
+                          <w:b/>
+                        </w:rPr>
+                        <w:t>4</w:t>
+                      </w:r>
+                    </w:p>
+                  </w:txbxContent>
+                </v:textbox>
+                <w10:wrap type="square"/>
+              </v:shape>
+            </w:pict>
+          </mc:Fallback>
+        </mc:AlternateContent>
+      </w:r>
+      <w:r>
+        <w:rPr>
+          <w:noProof/>
+          <w:lang w:eastAsia="es-ES"/>
+        </w:rPr>
+        <w:drawing>
+          <wp:anchor distT="0" distB="0" distL="114300" distR="114300" simplePos="0" relativeHeight="251676672" behindDoc="0" locked="0" layoutInCell="1" allowOverlap="1" wp14:anchorId="60715271" wp14:editId="767493B6">
+            <wp:simplePos x="0" y="0"/>
+            <wp:positionH relativeFrom="margin">
+              <wp:posOffset>5643880</wp:posOffset>
+            </wp:positionH>
+            <wp:positionV relativeFrom="paragraph">
+              <wp:posOffset>2253615</wp:posOffset>
+            </wp:positionV>
+            <wp:extent cx="161925" cy="161925"/>
+            <wp:effectExtent l="0" t="0" r="9525" b="9525"/>
+            <wp:wrapNone/>
+            <wp:docPr id="8" name="Imagen 8"/>
+            <wp:cNvGraphicFramePr>
+              <a:graphicFrameLocks xmlns:a="http://schemas.openxmlformats.org/drawingml/2006/main" noChangeAspect="1"/>
+            </wp:cNvGraphicFramePr>
+            <a:graphic xmlns:a="http://schemas.openxmlformats.org/drawingml/2006/main">
+              <a:graphicData uri="http://schemas.openxmlformats.org/drawingml/2006/picture">
+                <pic:pic xmlns:pic="http://schemas.openxmlformats.org/drawingml/2006/picture">
+                  <pic:nvPicPr>
+                    <pic:cNvPr id="2" name="Green_check.svg[1].png"/>
+                    <pic:cNvPicPr/>
+                  </pic:nvPicPr>
+                  <pic:blipFill>
+                    <a:blip r:embed="rId5" cstate="print">
+                      <a:extLst>
+                        <a:ext uri="{28A0092B-C50C-407E-A947-70E740481C1C}">
+                          <a14:useLocalDpi xmlns:a14="http://schemas.microsoft.com/office/drawing/2010/main" val="0"/>
+                        </a:ext>
+                      </a:extLst>
+                    </a:blip>
+                    <a:stretch>
+                      <a:fillRect/>
+                    </a:stretch>
+                  </pic:blipFill>
+                  <pic:spPr>
+                    <a:xfrm>
+                      <a:off x="0" y="0"/>
+                      <a:ext cx="161925" cy="161925"/>
+                    </a:xfrm>
+                    <a:prstGeom prst="rect">
+                      <a:avLst/>
+                    </a:prstGeom>
+                  </pic:spPr>
+                </pic:pic>
+              </a:graphicData>
+            </a:graphic>
+            <wp14:sizeRelH relativeFrom="page">
+              <wp14:pctWidth>0</wp14:pctWidth>
+            </wp14:sizeRelH>
+            <wp14:sizeRelV relativeFrom="page">
+              <wp14:pctHeight>0</wp14:pctHeight>
+            </wp14:sizeRelV>
+          </wp:anchor>
+        </w:drawing>
+      </w:r>
+      <w:r>
+        <w:rPr>
+          <w:noProof/>
+          <w:lang w:eastAsia="es-ES"/>
+        </w:rPr>
+        <w:drawing>
+          <wp:anchor distT="0" distB="0" distL="114300" distR="114300" simplePos="0" relativeHeight="251674624" behindDoc="0" locked="0" layoutInCell="1" allowOverlap="1" wp14:anchorId="7153A513" wp14:editId="30F0C2C3">
+            <wp:simplePos x="0" y="0"/>
+            <wp:positionH relativeFrom="margin">
+              <wp:posOffset>5567680</wp:posOffset>
+            </wp:positionH>
+            <wp:positionV relativeFrom="paragraph">
+              <wp:posOffset>1910715</wp:posOffset>
+            </wp:positionV>
+            <wp:extent cx="161925" cy="161925"/>
+            <wp:effectExtent l="0" t="0" r="9525" b="9525"/>
+            <wp:wrapNone/>
+            <wp:docPr id="7" name="Imagen 7"/>
+            <wp:cNvGraphicFramePr>
+              <a:graphicFrameLocks xmlns:a="http://schemas.openxmlformats.org/drawingml/2006/main" noChangeAspect="1"/>
+            </wp:cNvGraphicFramePr>
+            <a:graphic xmlns:a="http://schemas.openxmlformats.org/drawingml/2006/main">
+              <a:graphicData uri="http://schemas.openxmlformats.org/drawingml/2006/picture">
+                <pic:pic xmlns:pic="http://schemas.openxmlformats.org/drawingml/2006/picture">
+                  <pic:nvPicPr>
+                    <pic:cNvPr id="2" name="Green_check.svg[1].png"/>
+                    <pic:cNvPicPr/>
+                  </pic:nvPicPr>
+                  <pic:blipFill>
+                    <a:blip r:embed="rId5" cstate="print">
+                      <a:extLst>
+                        <a:ext uri="{28A0092B-C50C-407E-A947-70E740481C1C}">
+                          <a14:useLocalDpi xmlns:a14="http://schemas.microsoft.com/office/drawing/2010/main" val="0"/>
+                        </a:ext>
+                      </a:extLst>
+                    </a:blip>
+                    <a:stretch>
+                      <a:fillRect/>
+                    </a:stretch>
+                  </pic:blipFill>
+                  <pic:spPr>
+                    <a:xfrm>
+                      <a:off x="0" y="0"/>
+                      <a:ext cx="161925" cy="161925"/>
+                    </a:xfrm>
+                    <a:prstGeom prst="rect">
+                      <a:avLst/>
+                    </a:prstGeom>
+                  </pic:spPr>
+                </pic:pic>
+              </a:graphicData>
+            </a:graphic>
+            <wp14:sizeRelH relativeFrom="page">
+              <wp14:pctWidth>0</wp14:pctWidth>
+            </wp14:sizeRelH>
+            <wp14:sizeRelV relativeFrom="page">
+              <wp14:pctHeight>0</wp14:pctHeight>
+            </wp14:sizeRelV>
+          </wp:anchor>
+        </w:drawing>
+      </w:r>
+      <w:r>
+        <w:rPr>
+          <w:noProof/>
+          <w:lang w:eastAsia="es-ES"/>
+        </w:rPr>
+        <w:drawing>
+          <wp:anchor distT="0" distB="0" distL="114300" distR="114300" simplePos="0" relativeHeight="251672576" behindDoc="0" locked="0" layoutInCell="1" allowOverlap="1" wp14:anchorId="1F6C8C3B" wp14:editId="224C81A9">
+            <wp:simplePos x="0" y="0"/>
+            <wp:positionH relativeFrom="margin">
+              <wp:posOffset>5501005</wp:posOffset>
+            </wp:positionH>
+            <wp:positionV relativeFrom="paragraph">
+              <wp:posOffset>1415415</wp:posOffset>
+            </wp:positionV>
+            <wp:extent cx="161925" cy="161925"/>
+            <wp:effectExtent l="0" t="0" r="9525" b="9525"/>
+            <wp:wrapNone/>
+            <wp:docPr id="1" name="Imagen 1"/>
+            <wp:cNvGraphicFramePr>
+              <a:graphicFrameLocks xmlns:a="http://schemas.openxmlformats.org/drawingml/2006/main" noChangeAspect="1"/>
+            </wp:cNvGraphicFramePr>
+            <a:graphic xmlns:a="http://schemas.openxmlformats.org/drawingml/2006/main">
+              <a:graphicData uri="http://schemas.openxmlformats.org/drawingml/2006/picture">
+                <pic:pic xmlns:pic="http://schemas.openxmlformats.org/drawingml/2006/picture">
+                  <pic:nvPicPr>
+                    <pic:cNvPr id="2" name="Green_check.svg[1].png"/>
+                    <pic:cNvPicPr/>
+                  </pic:nvPicPr>
+                  <pic:blipFill>
+                    <a:blip r:embed="rId5" cstate="print">
+                      <a:extLst>
+                        <a:ext uri="{28A0092B-C50C-407E-A947-70E740481C1C}">
+                          <a14:useLocalDpi xmlns:a14="http://schemas.microsoft.com/office/drawing/2010/main" val="0"/>
+                        </a:ext>
+                      </a:extLst>
+                    </a:blip>
+                    <a:stretch>
+                      <a:fillRect/>
+                    </a:stretch>
+                  </pic:blipFill>
+                  <pic:spPr>
+                    <a:xfrm>
+                      <a:off x="0" y="0"/>
+                      <a:ext cx="161925" cy="161925"/>
+                    </a:xfrm>
+                    <a:prstGeom prst="rect">
+                      <a:avLst/>
+                    </a:prstGeom>
+                  </pic:spPr>
+                </pic:pic>
+              </a:graphicData>
+            </a:graphic>
+            <wp14:sizeRelH relativeFrom="page">
+              <wp14:pctWidth>0</wp14:pctWidth>
+            </wp14:sizeRelH>
+            <wp14:sizeRelV relativeFrom="page">
+              <wp14:pctHeight>0</wp14:pctHeight>
+            </wp14:sizeRelV>
+          </wp:anchor>
+        </w:drawing>
+      </w:r>
+      <w:r>
+        <w:rPr>
+          <w:noProof/>
+          <w:lang w:eastAsia="es-ES"/>
+        </w:rPr>
+        <mc:AlternateContent>
+          <mc:Choice Requires="wps">
+            <w:drawing>
+              <wp:anchor distT="45720" distB="45720" distL="114300" distR="114300" simplePos="0" relativeHeight="251668480" behindDoc="0" locked="0" layoutInCell="1" allowOverlap="1" wp14:anchorId="3D9459CE" wp14:editId="7F461098">
                 <wp:simplePos x="0" y="0"/>
                 <wp:positionH relativeFrom="column">
                   <wp:posOffset>5510530</wp:posOffset>
@@ -120,7 +691,7 @@
         <mc:AlternateContent>
           <mc:Choice Requires="wps">
             <w:drawing>
-              <wp:anchor distT="45720" distB="45720" distL="114300" distR="114300" simplePos="0" relativeHeight="251670528" behindDoc="0" locked="0" layoutInCell="1" allowOverlap="1" wp14:anchorId="1F3FB25F" wp14:editId="69AAB961">
+              <wp:anchor distT="45720" distB="45720" distL="114300" distR="114300" simplePos="0" relativeHeight="251670528" behindDoc="0" locked="0" layoutInCell="1" allowOverlap="1" wp14:anchorId="084BDDE2" wp14:editId="618BDAE0">
                 <wp:simplePos x="0" y="0"/>
                 <wp:positionH relativeFrom="column">
                   <wp:posOffset>4938395</wp:posOffset>
@@ -239,11 +810,7 @@
           </mc:Choice>
           <mc:Fallback>
             <w:pict>
-              <v:shapetype w14:anchorId="1F3FB25F" id="_x0000_t202" coordsize="21600,21600" o:spt="202" path="m,l,21600r21600,l21600,xe">
-                <v:stroke joinstyle="miter"/>
-                <v:path gradientshapeok="t" o:connecttype="rect"/>
-              </v:shapetype>
-              <v:shape id="_x0000_s1027" type="#_x0000_t202" style="position:absolute;margin-left:388.85pt;margin-top:88.2pt;width:77.25pt;height:141.75pt;z-index:251670528;visibility:visible;mso-wrap-style:square;mso-width-percent:0;mso-height-percent:0;mso-wrap-distance-left:9pt;mso-wrap-distance-top:3.6pt;mso-wrap-distance-right:9pt;mso-wrap-distance-bottom:3.6pt;mso-position-horizontal:absolute;mso-position-horizontal-relative:text;mso-position-vertical:absolute;mso-position-vertical-relative:text;mso-width-percent:0;mso-height-percent:0;mso-width-relative:margin;mso-height-relative:margin;v-text-anchor:top" o:gfxdata="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" filled="f" stroked="f">
+              <v:shape w14:anchorId="084BDDE2" id="_x0000_s1029" type="#_x0000_t202" style="position:absolute;margin-left:388.85pt;margin-top:88.2pt;width:77.25pt;height:141.75pt;z-index:251670528;visibility:visible;mso-wrap-style:square;mso-width-percent:0;mso-height-percent:0;mso-wrap-distance-left:9pt;mso-wrap-distance-top:3.6pt;mso-wrap-distance-right:9pt;mso-wrap-distance-bottom:3.6pt;mso-position-horizontal:absolute;mso-position-horizontal-relative:text;mso-position-vertical:absolute;mso-position-vertical-relative:text;mso-width-percent:0;mso-height-percent:0;mso-width-relative:margin;mso-height-relative:margin;v-text-anchor:top" o:gfxdata="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" filled="f" stroked="f">
                 <v:textbox>
                   <w:txbxContent>
                     <w:p>
@@ -321,7 +888,7 @@
           <w:lang w:eastAsia="es-ES"/>
         </w:rPr>
         <w:drawing>
-          <wp:anchor distT="0" distB="0" distL="114300" distR="114300" simplePos="0" relativeHeight="251666432" behindDoc="0" locked="0" layoutInCell="1" allowOverlap="1" wp14:anchorId="03B97688" wp14:editId="7D04EBAF">
+          <wp:anchor distT="0" distB="0" distL="114300" distR="114300" simplePos="0" relativeHeight="251666432" behindDoc="0" locked="0" layoutInCell="1" allowOverlap="1" wp14:anchorId="4D58B0EB" wp14:editId="5E8816A3">
             <wp:simplePos x="0" y="0"/>
             <wp:positionH relativeFrom="margin">
               <wp:posOffset>3824605</wp:posOffset>
@@ -344,7 +911,7 @@
                     <pic:cNvPicPr/>
                   </pic:nvPicPr>
                   <pic:blipFill>
-                    <a:blip r:embed="rId4" cstate="print">
+                    <a:blip r:embed="rId5" cstate="print">
                       <a:extLst>
                         <a:ext uri="{28A0092B-C50C-407E-A947-70E740481C1C}">
                           <a14:useLocalDpi xmlns:a14="http://schemas.microsoft.com/office/drawing/2010/main" val="0"/>
@@ -382,7 +949,7 @@
           <w:lang w:eastAsia="es-ES"/>
         </w:rPr>
         <w:drawing>
-          <wp:anchor distT="0" distB="0" distL="114300" distR="114300" simplePos="0" relativeHeight="251664384" behindDoc="0" locked="0" layoutInCell="1" allowOverlap="1" wp14:anchorId="03B97688" wp14:editId="7D04EBAF">
+          <wp:anchor distT="0" distB="0" distL="114300" distR="114300" simplePos="0" relativeHeight="251664384" behindDoc="0" locked="0" layoutInCell="1" allowOverlap="1" wp14:anchorId="25D9614E" wp14:editId="1F76AB01">
             <wp:simplePos x="0" y="0"/>
             <wp:positionH relativeFrom="margin">
               <wp:align>center</wp:align>
@@ -405,7 +972,7 @@
                     <pic:cNvPicPr/>
                   </pic:nvPicPr>
                   <pic:blipFill>
-                    <a:blip r:embed="rId4" cstate="print">
+                    <a:blip r:embed="rId5" cstate="print">
                       <a:extLst>
                         <a:ext uri="{28A0092B-C50C-407E-A947-70E740481C1C}">
                           <a14:useLocalDpi xmlns:a14="http://schemas.microsoft.com/office/drawing/2010/main" val="0"/>
@@ -443,7 +1010,7 @@
           <w:lang w:eastAsia="es-ES"/>
         </w:rPr>
         <w:drawing>
-          <wp:anchor distT="0" distB="0" distL="114300" distR="114300" simplePos="0" relativeHeight="251662336" behindDoc="0" locked="0" layoutInCell="1" allowOverlap="1" wp14:anchorId="0C1FC732" wp14:editId="3A297526">
+          <wp:anchor distT="0" distB="0" distL="114300" distR="114300" simplePos="0" relativeHeight="251662336" behindDoc="0" locked="0" layoutInCell="1" allowOverlap="1" wp14:anchorId="268B0BA6" wp14:editId="3F4AA151">
             <wp:simplePos x="0" y="0"/>
             <wp:positionH relativeFrom="margin">
               <wp:posOffset>3853180</wp:posOffset>
@@ -466,7 +1033,7 @@
                     <pic:cNvPicPr/>
                   </pic:nvPicPr>
                   <pic:blipFill>
-                    <a:blip r:embed="rId4" cstate="print">
+                    <a:blip r:embed="rId5" cstate="print">
                       <a:extLst>
                         <a:ext uri="{28A0092B-C50C-407E-A947-70E740481C1C}">
                           <a14:useLocalDpi xmlns:a14="http://schemas.microsoft.com/office/drawing/2010/main" val="0"/>
@@ -504,7 +1071,7 @@
           <w:lang w:eastAsia="es-ES"/>
         </w:rPr>
         <w:drawing>
-          <wp:anchor distT="0" distB="0" distL="114300" distR="114300" simplePos="0" relativeHeight="251660288" behindDoc="0" locked="0" layoutInCell="1" allowOverlap="1" wp14:anchorId="25AB13EC" wp14:editId="2F28088C">
+          <wp:anchor distT="0" distB="0" distL="114300" distR="114300" simplePos="0" relativeHeight="251660288" behindDoc="0" locked="0" layoutInCell="1" allowOverlap="1" wp14:anchorId="229F6C03" wp14:editId="58FF7BBE">
             <wp:simplePos x="0" y="0"/>
             <wp:positionH relativeFrom="margin">
               <wp:posOffset>3929380</wp:posOffset>
@@ -527,7 +1094,7 @@
                     <pic:cNvPicPr/>
                   </pic:nvPicPr>
                   <pic:blipFill>
-                    <a:blip r:embed="rId4" cstate="print">
+                    <a:blip r:embed="rId5" cstate="print">
                       <a:extLst>
                         <a:ext uri="{28A0092B-C50C-407E-A947-70E740481C1C}">
                           <a14:useLocalDpi xmlns:a14="http://schemas.microsoft.com/office/drawing/2010/main" val="0"/>
@@ -559,6 +1126,7 @@
           </wp:anchor>
         </w:drawing>
       </w:r>
+      <w:bookmarkStart w:id="0" w:name="_GoBack"/>
       <w:r>
         <w:rPr>
           <w:noProof/>
@@ -584,11 +1152,12 @@
             <o:lock v:ext="edit" aspectratio="t"/>
           </v:shapetype>
           <v:shape id="_x0000_s1026" type="#_x0000_t75" style="position:absolute;margin-left:35pt;margin-top:.3pt;width:735.95pt;height:520.5pt;z-index:251659264;mso-position-horizontal-relative:text;mso-position-vertical-relative:text">
-            <v:imagedata r:id="rId5" o:title="planning_semanal"/>
+            <v:imagedata r:id="rId6" o:title="planning_semanal"/>
             <w10:wrap type="square"/>
           </v:shape>
         </w:pict>
       </w:r>
+      <w:bookmarkEnd w:id="0"/>
     </w:p>
     <w:sectPr>
       <w:pgSz w:w="16838" w:h="11906" w:orient="landscape"/>
@@ -598,6 +1167,103 @@
     </w:sectPr>
   </w:body>
 </w:document>
+</file>
+
+<file path=word/numbering.xml><?xml version="1.0" encoding="utf-8"?>
+<w:numbering xmlns:wpc="http://schemas.microsoft.com/office/word/2010/wordprocessingCanvas" xmlns:cx="http://schemas.microsoft.com/office/drawing/2014/chartex" xmlns:mc="http://schemas.openxmlformats.org/markup-compatibility/2006" xmlns:o="urn:schemas-microsoft-com:office:office" xmlns:r="http://schemas.openxmlformats.org/officeDocument/2006/relationships" xmlns:m="http://schemas.openxmlformats.org/officeDocument/2006/math" xmlns:v="urn:schemas-microsoft-com:vml" xmlns:wp14="http://schemas.microsoft.com/office/word/2010/wordprocessingDrawing" xmlns:wp="http://schemas.openxmlformats.org/drawingml/2006/wordprocessingDrawing" xmlns:w10="urn:schemas-microsoft-com:office:word" xmlns:w="http://schemas.openxmlformats.org/wordprocessingml/2006/main" xmlns:w14="http://schemas.microsoft.com/office/word/2010/wordml" xmlns:w15="http://schemas.microsoft.com/office/word/2012/wordml" xmlns:w16se="http://schemas.microsoft.com/office/word/2015/wordml/symex" xmlns:wpg="http://schemas.microsoft.com/office/word/2010/wordprocessingGroup" xmlns:wpi="http://schemas.microsoft.com/office/word/2010/wordprocessingInk" xmlns:wne="http://schemas.microsoft.com/office/word/2006/wordml" xmlns:wps="http://schemas.microsoft.com/office/word/2010/wordprocessingShape" mc:Ignorable="w14 w15 w16se wp14">
+  <w:abstractNum w:abstractNumId="0" w15:restartNumberingAfterBreak="0">
+    <w:nsid w:val="75C55DFF"/>
+    <w:multiLevelType w:val="hybridMultilevel"/>
+    <w:tmpl w:val="AE706CE0"/>
+    <w:lvl w:ilvl="0" w:tplc="0C0A000F">
+      <w:start w:val="1"/>
+      <w:numFmt w:val="decimal"/>
+      <w:lvlText w:val="%1."/>
+      <w:lvlJc w:val="left"/>
+      <w:pPr>
+        <w:ind w:left="720" w:hanging="360"/>
+      </w:pPr>
+      <w:rPr>
+        <w:rFonts w:hint="default"/>
+      </w:rPr>
+    </w:lvl>
+    <w:lvl w:ilvl="1" w:tplc="0C0A0019" w:tentative="1">
+      <w:start w:val="1"/>
+      <w:numFmt w:val="lowerLetter"/>
+      <w:lvlText w:val="%2."/>
+      <w:lvlJc w:val="left"/>
+      <w:pPr>
+        <w:ind w:left="1440" w:hanging="360"/>
+      </w:pPr>
+    </w:lvl>
+    <w:lvl w:ilvl="2" w:tplc="0C0A001B" w:tentative="1">
+      <w:start w:val="1"/>
+      <w:numFmt w:val="lowerRoman"/>
+      <w:lvlText w:val="%3."/>
+      <w:lvlJc w:val="right"/>
+      <w:pPr>
+        <w:ind w:left="2160" w:hanging="180"/>
+      </w:pPr>
+    </w:lvl>
+    <w:lvl w:ilvl="3" w:tplc="0C0A000F" w:tentative="1">
+      <w:start w:val="1"/>
+      <w:numFmt w:val="decimal"/>
+      <w:lvlText w:val="%4."/>
+      <w:lvlJc w:val="left"/>
+      <w:pPr>
+        <w:ind w:left="2880" w:hanging="360"/>
+      </w:pPr>
+    </w:lvl>
+    <w:lvl w:ilvl="4" w:tplc="0C0A0019" w:tentative="1">
+      <w:start w:val="1"/>
+      <w:numFmt w:val="lowerLetter"/>
+      <w:lvlText w:val="%5."/>
+      <w:lvlJc w:val="left"/>
+      <w:pPr>
+        <w:ind w:left="3600" w:hanging="360"/>
+      </w:pPr>
+    </w:lvl>
+    <w:lvl w:ilvl="5" w:tplc="0C0A001B" w:tentative="1">
+      <w:start w:val="1"/>
+      <w:numFmt w:val="lowerRoman"/>
+      <w:lvlText w:val="%6."/>
+      <w:lvlJc w:val="right"/>
+      <w:pPr>
+        <w:ind w:left="4320" w:hanging="180"/>
+      </w:pPr>
+    </w:lvl>
+    <w:lvl w:ilvl="6" w:tplc="0C0A000F" w:tentative="1">
+      <w:start w:val="1"/>
+      <w:numFmt w:val="decimal"/>
+      <w:lvlText w:val="%7."/>
+      <w:lvlJc w:val="left"/>
+      <w:pPr>
+        <w:ind w:left="5040" w:hanging="360"/>
+      </w:pPr>
+    </w:lvl>
+    <w:lvl w:ilvl="7" w:tplc="0C0A0019" w:tentative="1">
+      <w:start w:val="1"/>
+      <w:numFmt w:val="lowerLetter"/>
+      <w:lvlText w:val="%8."/>
+      <w:lvlJc w:val="left"/>
+      <w:pPr>
+        <w:ind w:left="5760" w:hanging="360"/>
+      </w:pPr>
+    </w:lvl>
+    <w:lvl w:ilvl="8" w:tplc="0C0A001B" w:tentative="1">
+      <w:start w:val="1"/>
+      <w:numFmt w:val="lowerRoman"/>
+      <w:lvlText w:val="%9."/>
+      <w:lvlJc w:val="right"/>
+      <w:pPr>
+        <w:ind w:left="6480" w:hanging="180"/>
+      </w:pPr>
+    </w:lvl>
+  </w:abstractNum>
+  <w:num w:numId="1">
+    <w:abstractNumId w:val="0"/>
+  </w:num>
+</w:numbering>
 </file>
 
 <file path=word/styles.xml><?xml version="1.0" encoding="utf-8"?>
@@ -993,7 +1659,7 @@
   <w:style w:type="paragraph" w:default="1" w:styleId="Normal">
     <w:name w:val="Normal"/>
     <w:qFormat/>
-    <w:rsid w:val="00C33A44"/>
+    <w:rsid w:val="005929B0"/>
   </w:style>
   <w:style w:type="character" w:default="1" w:styleId="Fuentedeprrafopredeter">
     <w:name w:val="Default Paragraph Font"/>
@@ -1021,6 +1687,17 @@
     <w:uiPriority w:val="99"/>
     <w:semiHidden/>
     <w:unhideWhenUsed/>
+  </w:style>
+  <w:style w:type="paragraph" w:styleId="Prrafodelista">
+    <w:name w:val="List Paragraph"/>
+    <w:basedOn w:val="Normal"/>
+    <w:uiPriority w:val="34"/>
+    <w:qFormat/>
+    <w:rsid w:val="005929B0"/>
+    <w:pPr>
+      <w:ind w:left="720"/>
+      <w:contextualSpacing/>
+    </w:pPr>
   </w:style>
 </w:styles>
 </file>

</xml_diff>

<commit_message>
subiendo el login y la intranet
que bonitoo
</commit_message>
<xml_diff>
--- a/Planning_semanal.docx
+++ b/Planning_semanal.docx
@@ -8,390 +8,61 @@
           <w:noProof/>
           <w:lang w:eastAsia="es-ES"/>
         </w:rPr>
-        <mc:AlternateContent>
-          <mc:Choice Requires="wps">
-            <w:drawing>
-              <wp:anchor distT="45720" distB="45720" distL="114300" distR="114300" simplePos="0" relativeHeight="251680768" behindDoc="0" locked="0" layoutInCell="1" allowOverlap="1" wp14:anchorId="3B3C0904" wp14:editId="0932A530">
-                <wp:simplePos x="0" y="0"/>
-                <wp:positionH relativeFrom="column">
-                  <wp:posOffset>5872480</wp:posOffset>
-                </wp:positionH>
-                <wp:positionV relativeFrom="paragraph">
-                  <wp:posOffset>1158240</wp:posOffset>
-                </wp:positionV>
-                <wp:extent cx="1285875" cy="1800225"/>
-                <wp:effectExtent l="0" t="0" r="0" b="0"/>
-                <wp:wrapSquare wrapText="bothSides"/>
-                <wp:docPr id="11" name="Cuadro de texto 2"/>
-                <wp:cNvGraphicFramePr>
-                  <a:graphicFrameLocks xmlns:a="http://schemas.openxmlformats.org/drawingml/2006/main"/>
-                </wp:cNvGraphicFramePr>
-                <a:graphic xmlns:a="http://schemas.openxmlformats.org/drawingml/2006/main">
-                  <a:graphicData uri="http://schemas.microsoft.com/office/word/2010/wordprocessingShape">
-                    <wps:wsp>
-                      <wps:cNvSpPr txBox="1">
-                        <a:spLocks noChangeArrowheads="1"/>
-                      </wps:cNvSpPr>
-                      <wps:spPr bwMode="auto">
-                        <a:xfrm>
-                          <a:off x="0" y="0"/>
-                          <a:ext cx="1285875" cy="1800225"/>
-                        </a:xfrm>
-                        <a:prstGeom prst="rect">
-                          <a:avLst/>
-                        </a:prstGeom>
-                        <a:noFill/>
-                        <a:ln w="9525">
-                          <a:noFill/>
-                          <a:miter lim="800000"/>
-                          <a:headEnd/>
-                          <a:tailEnd/>
-                        </a:ln>
-                      </wps:spPr>
-                      <wps:txbx>
-                        <w:txbxContent>
-                          <w:p>
-                            <w:pPr>
-                              <w:pStyle w:val="Prrafodelista"/>
-                              <w:numPr>
-                                <w:ilvl w:val="0"/>
-                                <w:numId w:val="1"/>
-                              </w:numPr>
-                              <w:rPr>
-                                <w:b/>
-                                <w:sz w:val="18"/>
-                              </w:rPr>
-                            </w:pPr>
-                            <w:r>
-                              <w:rPr>
-                                <w:b/>
-                                <w:sz w:val="18"/>
-                              </w:rPr>
-                              <w:t xml:space="preserve">Acabar </w:t>
-                            </w:r>
-                            <w:proofErr w:type="spellStart"/>
-                            <w:r>
-                              <w:rPr>
-                                <w:b/>
-                                <w:sz w:val="18"/>
-                              </w:rPr>
-                              <w:t>Login</w:t>
-                            </w:r>
-                            <w:proofErr w:type="spellEnd"/>
-                          </w:p>
-                          <w:p>
-                            <w:pPr>
-                              <w:pStyle w:val="Prrafodelista"/>
-                              <w:rPr>
-                                <w:b/>
-                                <w:sz w:val="18"/>
-                              </w:rPr>
-                            </w:pPr>
-                          </w:p>
-                          <w:p>
-                            <w:pPr>
-                              <w:pStyle w:val="Prrafodelista"/>
-                              <w:numPr>
-                                <w:ilvl w:val="0"/>
-                                <w:numId w:val="1"/>
-                              </w:numPr>
-                              <w:rPr>
-                                <w:b/>
-                                <w:sz w:val="18"/>
-                              </w:rPr>
-                            </w:pPr>
-                            <w:r>
-                              <w:rPr>
-                                <w:b/>
-                                <w:sz w:val="18"/>
-                              </w:rPr>
-                              <w:t>Empezar consultas intranet</w:t>
-                            </w:r>
-                          </w:p>
-                          <w:p>
-                            <w:pPr>
-                              <w:pStyle w:val="Prrafodelista"/>
-                              <w:rPr>
-                                <w:b/>
-                                <w:sz w:val="18"/>
-                              </w:rPr>
-                            </w:pPr>
-                          </w:p>
-                          <w:p>
-                            <w:pPr>
-                              <w:pStyle w:val="Prrafodelista"/>
-                              <w:numPr>
-                                <w:ilvl w:val="0"/>
-                                <w:numId w:val="1"/>
-                              </w:numPr>
-                              <w:rPr>
-                                <w:b/>
-                                <w:sz w:val="18"/>
-                              </w:rPr>
-                            </w:pPr>
-                            <w:r>
-                              <w:rPr>
-                                <w:b/>
-                                <w:sz w:val="18"/>
-                              </w:rPr>
-                              <w:t xml:space="preserve">Insertar incidencias a la </w:t>
-                            </w:r>
-                            <w:proofErr w:type="spellStart"/>
-                            <w:r>
-                              <w:rPr>
-                                <w:b/>
-                                <w:sz w:val="18"/>
-                              </w:rPr>
-                              <w:t>bbdd</w:t>
-                            </w:r>
-                            <w:proofErr w:type="spellEnd"/>
-                            <w:r>
-                              <w:rPr>
-                                <w:b/>
-                                <w:sz w:val="18"/>
-                              </w:rPr>
-                              <w:t>.</w:t>
-                            </w:r>
-                          </w:p>
-                        </w:txbxContent>
-                      </wps:txbx>
-                      <wps:bodyPr rot="0" vert="horz" wrap="square" lIns="91440" tIns="45720" rIns="91440" bIns="45720" anchor="t" anchorCtr="0">
-                        <a:noAutofit/>
-                      </wps:bodyPr>
-                    </wps:wsp>
-                  </a:graphicData>
-                </a:graphic>
-                <wp14:sizeRelH relativeFrom="margin">
-                  <wp14:pctWidth>0</wp14:pctWidth>
-                </wp14:sizeRelH>
-                <wp14:sizeRelV relativeFrom="margin">
-                  <wp14:pctHeight>0</wp14:pctHeight>
-                </wp14:sizeRelV>
-              </wp:anchor>
-            </w:drawing>
-          </mc:Choice>
-          <mc:Fallback>
-            <w:pict>
-              <v:shapetype w14:anchorId="3B3C0904" id="_x0000_t202" coordsize="21600,21600" o:spt="202" path="m,l,21600r21600,l21600,xe">
-                <v:stroke joinstyle="miter"/>
-                <v:path gradientshapeok="t" o:connecttype="rect"/>
-              </v:shapetype>
-              <v:shape id="Cuadro de texto 2" o:spid="_x0000_s1026" type="#_x0000_t202" style="position:absolute;margin-left:462.4pt;margin-top:91.2pt;width:101.25pt;height:141.75pt;z-index:251680768;visibility:visible;mso-wrap-style:square;mso-width-percent:0;mso-height-percent:0;mso-wrap-distance-left:9pt;mso-wrap-distance-top:3.6pt;mso-wrap-distance-right:9pt;mso-wrap-distance-bottom:3.6pt;mso-position-horizontal:absolute;mso-position-horizontal-relative:text;mso-position-vertical:absolute;mso-position-vertical-relative:text;mso-width-percent:0;mso-height-percent:0;mso-width-relative:margin;mso-height-relative:margin;v-text-anchor:top" o:gfxdata="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" filled="f" stroked="f">
-                <v:textbox>
-                  <w:txbxContent>
-                    <w:p>
-                      <w:pPr>
-                        <w:pStyle w:val="Prrafodelista"/>
-                        <w:numPr>
-                          <w:ilvl w:val="0"/>
-                          <w:numId w:val="1"/>
-                        </w:numPr>
-                        <w:rPr>
-                          <w:b/>
-                          <w:sz w:val="18"/>
-                        </w:rPr>
-                      </w:pPr>
-                      <w:r>
-                        <w:rPr>
-                          <w:b/>
-                          <w:sz w:val="18"/>
-                        </w:rPr>
-                        <w:t xml:space="preserve">Acabar </w:t>
-                      </w:r>
-                      <w:proofErr w:type="spellStart"/>
-                      <w:r>
-                        <w:rPr>
-                          <w:b/>
-                          <w:sz w:val="18"/>
-                        </w:rPr>
-                        <w:t>Login</w:t>
-                      </w:r>
-                      <w:proofErr w:type="spellEnd"/>
-                    </w:p>
-                    <w:p>
-                      <w:pPr>
-                        <w:pStyle w:val="Prrafodelista"/>
-                        <w:rPr>
-                          <w:b/>
-                          <w:sz w:val="18"/>
-                        </w:rPr>
-                      </w:pPr>
-                    </w:p>
-                    <w:p>
-                      <w:pPr>
-                        <w:pStyle w:val="Prrafodelista"/>
-                        <w:numPr>
-                          <w:ilvl w:val="0"/>
-                          <w:numId w:val="1"/>
-                        </w:numPr>
-                        <w:rPr>
-                          <w:b/>
-                          <w:sz w:val="18"/>
-                        </w:rPr>
-                      </w:pPr>
-                      <w:r>
-                        <w:rPr>
-                          <w:b/>
-                          <w:sz w:val="18"/>
-                        </w:rPr>
-                        <w:t>Empezar consultas intranet</w:t>
-                      </w:r>
-                    </w:p>
-                    <w:p>
-                      <w:pPr>
-                        <w:pStyle w:val="Prrafodelista"/>
-                        <w:rPr>
-                          <w:b/>
-                          <w:sz w:val="18"/>
-                        </w:rPr>
-                      </w:pPr>
-                    </w:p>
-                    <w:p>
-                      <w:pPr>
-                        <w:pStyle w:val="Prrafodelista"/>
-                        <w:numPr>
-                          <w:ilvl w:val="0"/>
-                          <w:numId w:val="1"/>
-                        </w:numPr>
-                        <w:rPr>
-                          <w:b/>
-                          <w:sz w:val="18"/>
-                        </w:rPr>
-                      </w:pPr>
-                      <w:r>
-                        <w:rPr>
-                          <w:b/>
-                          <w:sz w:val="18"/>
-                        </w:rPr>
-                        <w:t xml:space="preserve">Insertar incidencias a la </w:t>
-                      </w:r>
-                      <w:proofErr w:type="spellStart"/>
-                      <w:r>
-                        <w:rPr>
-                          <w:b/>
-                          <w:sz w:val="18"/>
-                        </w:rPr>
-                        <w:t>bbdd</w:t>
-                      </w:r>
-                      <w:proofErr w:type="spellEnd"/>
-                      <w:r>
-                        <w:rPr>
-                          <w:b/>
-                          <w:sz w:val="18"/>
-                        </w:rPr>
-                        <w:t>.</w:t>
-                      </w:r>
-                    </w:p>
-                  </w:txbxContent>
-                </v:textbox>
-                <w10:wrap type="square"/>
-              </v:shape>
-            </w:pict>
-          </mc:Fallback>
-        </mc:AlternateContent>
-      </w:r>
-      <w:r>
-        <w:rPr>
-          <w:noProof/>
-          <w:lang w:eastAsia="es-ES"/>
-        </w:rPr>
-        <mc:AlternateContent>
-          <mc:Choice Requires="wps">
-            <w:drawing>
-              <wp:anchor distT="45720" distB="45720" distL="114300" distR="114300" simplePos="0" relativeHeight="251678720" behindDoc="0" locked="0" layoutInCell="1" allowOverlap="1" wp14:anchorId="685851DD" wp14:editId="1F496919">
-                <wp:simplePos x="0" y="0"/>
-                <wp:positionH relativeFrom="column">
-                  <wp:posOffset>6739255</wp:posOffset>
-                </wp:positionH>
-                <wp:positionV relativeFrom="paragraph">
-                  <wp:posOffset>701040</wp:posOffset>
-                </wp:positionV>
-                <wp:extent cx="285750" cy="295275"/>
-                <wp:effectExtent l="0" t="0" r="0" b="0"/>
-                <wp:wrapSquare wrapText="bothSides"/>
-                <wp:docPr id="9" name="Cuadro de texto 2"/>
-                <wp:cNvGraphicFramePr>
-                  <a:graphicFrameLocks xmlns:a="http://schemas.openxmlformats.org/drawingml/2006/main"/>
-                </wp:cNvGraphicFramePr>
-                <a:graphic xmlns:a="http://schemas.openxmlformats.org/drawingml/2006/main">
-                  <a:graphicData uri="http://schemas.microsoft.com/office/word/2010/wordprocessingShape">
-                    <wps:wsp>
-                      <wps:cNvSpPr txBox="1">
-                        <a:spLocks noChangeArrowheads="1"/>
-                      </wps:cNvSpPr>
-                      <wps:spPr bwMode="auto">
-                        <a:xfrm>
-                          <a:off x="0" y="0"/>
-                          <a:ext cx="285750" cy="295275"/>
-                        </a:xfrm>
-                        <a:prstGeom prst="rect">
-                          <a:avLst/>
-                        </a:prstGeom>
-                        <a:noFill/>
-                        <a:ln w="9525">
-                          <a:noFill/>
-                          <a:miter lim="800000"/>
-                          <a:headEnd/>
-                          <a:tailEnd/>
-                        </a:ln>
-                      </wps:spPr>
-                      <wps:txbx>
-                        <w:txbxContent>
-                          <w:p>
-                            <w:pPr>
-                              <w:rPr>
-                                <w:b/>
-                              </w:rPr>
-                            </w:pPr>
-                            <w:r>
-                              <w:rPr>
-                                <w:b/>
-                              </w:rPr>
-                              <w:t>4</w:t>
-                            </w:r>
-                          </w:p>
-                        </w:txbxContent>
-                      </wps:txbx>
-                      <wps:bodyPr rot="0" vert="horz" wrap="square" lIns="91440" tIns="45720" rIns="91440" bIns="45720" anchor="t" anchorCtr="0">
-                        <a:noAutofit/>
-                      </wps:bodyPr>
-                    </wps:wsp>
-                  </a:graphicData>
-                </a:graphic>
-                <wp14:sizeRelH relativeFrom="margin">
-                  <wp14:pctWidth>0</wp14:pctWidth>
-                </wp14:sizeRelH>
-                <wp14:sizeRelV relativeFrom="margin">
-                  <wp14:pctHeight>0</wp14:pctHeight>
-                </wp14:sizeRelV>
-              </wp:anchor>
-            </w:drawing>
-          </mc:Choice>
-          <mc:Fallback>
-            <w:pict>
-              <v:shape w14:anchorId="685851DD" id="_x0000_s1027" type="#_x0000_t202" style="position:absolute;margin-left:530.65pt;margin-top:55.2pt;width:22.5pt;height:23.25pt;z-index:251678720;visibility:visible;mso-wrap-style:square;mso-width-percent:0;mso-height-percent:0;mso-wrap-distance-left:9pt;mso-wrap-distance-top:3.6pt;mso-wrap-distance-right:9pt;mso-wrap-distance-bottom:3.6pt;mso-position-horizontal:absolute;mso-position-horizontal-relative:text;mso-position-vertical:absolute;mso-position-vertical-relative:text;mso-width-percent:0;mso-height-percent:0;mso-width-relative:margin;mso-height-relative:margin;v-text-anchor:top" o:gfxdata="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" filled="f" stroked="f">
-                <v:textbox>
-                  <w:txbxContent>
-                    <w:p>
-                      <w:pPr>
-                        <w:rPr>
-                          <w:b/>
-                        </w:rPr>
-                      </w:pPr>
-                      <w:r>
-                        <w:rPr>
-                          <w:b/>
-                        </w:rPr>
-                        <w:t>4</w:t>
-                      </w:r>
-                    </w:p>
-                  </w:txbxContent>
-                </v:textbox>
-                <w10:wrap type="square"/>
-              </v:shape>
-            </w:pict>
-          </mc:Fallback>
-        </mc:AlternateContent>
+        <w:drawing>
+          <wp:anchor distT="0" distB="0" distL="114300" distR="114300" simplePos="0" relativeHeight="251674624" behindDoc="0" locked="0" layoutInCell="1" allowOverlap="1" wp14:anchorId="1FC02A88" wp14:editId="2A2C5589">
+            <wp:simplePos x="0" y="0"/>
+            <wp:positionH relativeFrom="margin">
+              <wp:posOffset>5339080</wp:posOffset>
+            </wp:positionH>
+            <wp:positionV relativeFrom="paragraph">
+              <wp:posOffset>1739265</wp:posOffset>
+            </wp:positionV>
+            <wp:extent cx="161925" cy="161925"/>
+            <wp:effectExtent l="0" t="0" r="9525" b="9525"/>
+            <wp:wrapNone/>
+            <wp:docPr id="7" name="Imagen 7"/>
+            <wp:cNvGraphicFramePr>
+              <a:graphicFrameLocks xmlns:a="http://schemas.openxmlformats.org/drawingml/2006/main" noChangeAspect="1"/>
+            </wp:cNvGraphicFramePr>
+            <a:graphic xmlns:a="http://schemas.openxmlformats.org/drawingml/2006/main">
+              <a:graphicData uri="http://schemas.openxmlformats.org/drawingml/2006/picture">
+                <pic:pic xmlns:pic="http://schemas.openxmlformats.org/drawingml/2006/picture">
+                  <pic:nvPicPr>
+                    <pic:cNvPr id="2" name="Green_check.svg[1].png"/>
+                    <pic:cNvPicPr/>
+                  </pic:nvPicPr>
+                  <pic:blipFill>
+                    <a:blip r:embed="rId5" cstate="print">
+                      <a:extLst>
+                        <a:ext uri="{28A0092B-C50C-407E-A947-70E740481C1C}">
+                          <a14:useLocalDpi xmlns:a14="http://schemas.microsoft.com/office/drawing/2010/main" val="0"/>
+                        </a:ext>
+                      </a:extLst>
+                    </a:blip>
+                    <a:stretch>
+                      <a:fillRect/>
+                    </a:stretch>
+                  </pic:blipFill>
+                  <pic:spPr>
+                    <a:xfrm>
+                      <a:off x="0" y="0"/>
+                      <a:ext cx="161925" cy="161925"/>
+                    </a:xfrm>
+                    <a:prstGeom prst="rect">
+                      <a:avLst/>
+                    </a:prstGeom>
+                  </pic:spPr>
+                </pic:pic>
+              </a:graphicData>
+            </a:graphic>
+            <wp14:sizeRelH relativeFrom="page">
+              <wp14:pctWidth>0</wp14:pctWidth>
+            </wp14:sizeRelH>
+            <wp14:sizeRelV relativeFrom="page">
+              <wp14:pctHeight>0</wp14:pctHeight>
+            </wp14:sizeRelV>
+          </wp:anchor>
+        </w:drawing>
       </w:r>
       <w:r>
         <w:rPr>
@@ -399,13 +70,13 @@
           <w:lang w:eastAsia="es-ES"/>
         </w:rPr>
         <w:drawing>
-          <wp:anchor distT="0" distB="0" distL="114300" distR="114300" simplePos="0" relativeHeight="251676672" behindDoc="0" locked="0" layoutInCell="1" allowOverlap="1" wp14:anchorId="60715271" wp14:editId="767493B6">
+          <wp:anchor distT="0" distB="0" distL="114300" distR="114300" simplePos="0" relativeHeight="251676672" behindDoc="0" locked="0" layoutInCell="1" allowOverlap="1" wp14:anchorId="1279C60B" wp14:editId="64AF48AB">
             <wp:simplePos x="0" y="0"/>
             <wp:positionH relativeFrom="margin">
-              <wp:posOffset>5643880</wp:posOffset>
+              <wp:posOffset>5786755</wp:posOffset>
             </wp:positionH>
             <wp:positionV relativeFrom="paragraph">
-              <wp:posOffset>2253615</wp:posOffset>
+              <wp:posOffset>2005965</wp:posOffset>
             </wp:positionV>
             <wp:extent cx="161925" cy="161925"/>
             <wp:effectExtent l="0" t="0" r="9525" b="9525"/>
@@ -460,74 +131,13 @@
           <w:lang w:eastAsia="es-ES"/>
         </w:rPr>
         <w:drawing>
-          <wp:anchor distT="0" distB="0" distL="114300" distR="114300" simplePos="0" relativeHeight="251674624" behindDoc="0" locked="0" layoutInCell="1" allowOverlap="1" wp14:anchorId="7153A513" wp14:editId="30F0C2C3">
+          <wp:anchor distT="0" distB="0" distL="114300" distR="114300" simplePos="0" relativeHeight="251672576" behindDoc="0" locked="0" layoutInCell="1" allowOverlap="1" wp14:anchorId="565FFF96" wp14:editId="3BDD142E">
             <wp:simplePos x="0" y="0"/>
             <wp:positionH relativeFrom="margin">
-              <wp:posOffset>5567680</wp:posOffset>
+              <wp:posOffset>5767705</wp:posOffset>
             </wp:positionH>
             <wp:positionV relativeFrom="paragraph">
-              <wp:posOffset>1910715</wp:posOffset>
-            </wp:positionV>
-            <wp:extent cx="161925" cy="161925"/>
-            <wp:effectExtent l="0" t="0" r="9525" b="9525"/>
-            <wp:wrapNone/>
-            <wp:docPr id="7" name="Imagen 7"/>
-            <wp:cNvGraphicFramePr>
-              <a:graphicFrameLocks xmlns:a="http://schemas.openxmlformats.org/drawingml/2006/main" noChangeAspect="1"/>
-            </wp:cNvGraphicFramePr>
-            <a:graphic xmlns:a="http://schemas.openxmlformats.org/drawingml/2006/main">
-              <a:graphicData uri="http://schemas.openxmlformats.org/drawingml/2006/picture">
-                <pic:pic xmlns:pic="http://schemas.openxmlformats.org/drawingml/2006/picture">
-                  <pic:nvPicPr>
-                    <pic:cNvPr id="2" name="Green_check.svg[1].png"/>
-                    <pic:cNvPicPr/>
-                  </pic:nvPicPr>
-                  <pic:blipFill>
-                    <a:blip r:embed="rId5" cstate="print">
-                      <a:extLst>
-                        <a:ext uri="{28A0092B-C50C-407E-A947-70E740481C1C}">
-                          <a14:useLocalDpi xmlns:a14="http://schemas.microsoft.com/office/drawing/2010/main" val="0"/>
-                        </a:ext>
-                      </a:extLst>
-                    </a:blip>
-                    <a:stretch>
-                      <a:fillRect/>
-                    </a:stretch>
-                  </pic:blipFill>
-                  <pic:spPr>
-                    <a:xfrm>
-                      <a:off x="0" y="0"/>
-                      <a:ext cx="161925" cy="161925"/>
-                    </a:xfrm>
-                    <a:prstGeom prst="rect">
-                      <a:avLst/>
-                    </a:prstGeom>
-                  </pic:spPr>
-                </pic:pic>
-              </a:graphicData>
-            </a:graphic>
-            <wp14:sizeRelH relativeFrom="page">
-              <wp14:pctWidth>0</wp14:pctWidth>
-            </wp14:sizeRelH>
-            <wp14:sizeRelV relativeFrom="page">
-              <wp14:pctHeight>0</wp14:pctHeight>
-            </wp14:sizeRelV>
-          </wp:anchor>
-        </w:drawing>
-      </w:r>
-      <w:r>
-        <w:rPr>
-          <w:noProof/>
-          <w:lang w:eastAsia="es-ES"/>
-        </w:rPr>
-        <w:drawing>
-          <wp:anchor distT="0" distB="0" distL="114300" distR="114300" simplePos="0" relativeHeight="251672576" behindDoc="0" locked="0" layoutInCell="1" allowOverlap="1" wp14:anchorId="1F6C8C3B" wp14:editId="224C81A9">
-            <wp:simplePos x="0" y="0"/>
-            <wp:positionH relativeFrom="margin">
-              <wp:posOffset>5501005</wp:posOffset>
-            </wp:positionH>
-            <wp:positionV relativeFrom="paragraph">
-              <wp:posOffset>1415415</wp:posOffset>
+              <wp:posOffset>1177290</wp:posOffset>
             </wp:positionV>
             <wp:extent cx="161925" cy="161925"/>
             <wp:effectExtent l="0" t="0" r="9525" b="9525"/>
@@ -584,18 +194,18 @@
         <mc:AlternateContent>
           <mc:Choice Requires="wps">
             <w:drawing>
-              <wp:anchor distT="45720" distB="45720" distL="114300" distR="114300" simplePos="0" relativeHeight="251668480" behindDoc="0" locked="0" layoutInCell="1" allowOverlap="1" wp14:anchorId="3D9459CE" wp14:editId="7F461098">
+              <wp:anchor distT="45720" distB="45720" distL="114300" distR="114300" simplePos="0" relativeHeight="251670528" behindDoc="0" locked="0" layoutInCell="1" allowOverlap="1" wp14:anchorId="2B5C0EC4" wp14:editId="05AF37D1">
                 <wp:simplePos x="0" y="0"/>
                 <wp:positionH relativeFrom="column">
-                  <wp:posOffset>5510530</wp:posOffset>
+                  <wp:posOffset>4843780</wp:posOffset>
                 </wp:positionH>
                 <wp:positionV relativeFrom="paragraph">
-                  <wp:posOffset>720090</wp:posOffset>
+                  <wp:posOffset>1120140</wp:posOffset>
                 </wp:positionV>
-                <wp:extent cx="285750" cy="266700"/>
+                <wp:extent cx="1190625" cy="1800225"/>
                 <wp:effectExtent l="0" t="0" r="0" b="0"/>
                 <wp:wrapSquare wrapText="bothSides"/>
-                <wp:docPr id="217" name="Cuadro de texto 2"/>
+                <wp:docPr id="6" name="Cuadro de texto 2"/>
                 <wp:cNvGraphicFramePr>
                   <a:graphicFrameLocks xmlns:a="http://schemas.openxmlformats.org/drawingml/2006/main"/>
                 </wp:cNvGraphicFramePr>
@@ -608,7 +218,7 @@
                       <wps:spPr bwMode="auto">
                         <a:xfrm>
                           <a:off x="0" y="0"/>
-                          <a:ext cx="285750" cy="266700"/>
+                          <a:ext cx="1190625" cy="1800225"/>
                         </a:xfrm>
                         <a:prstGeom prst="rect">
                           <a:avLst/>
@@ -627,11 +237,445 @@
                             <w:pPr>
                               <w:rPr>
                                 <w:b/>
+                                <w:sz w:val="18"/>
                               </w:rPr>
                             </w:pPr>
                             <w:r>
                               <w:rPr>
                                 <w:b/>
+                                <w:sz w:val="18"/>
+                              </w:rPr>
+                              <w:t>1.Verificar y completar BBDD.</w:t>
+                            </w:r>
+                          </w:p>
+                          <w:p>
+                            <w:pPr>
+                              <w:rPr>
+                                <w:b/>
+                                <w:sz w:val="18"/>
+                              </w:rPr>
+                            </w:pPr>
+                            <w:r>
+                              <w:rPr>
+                                <w:b/>
+                                <w:sz w:val="18"/>
+                              </w:rPr>
+                              <w:t xml:space="preserve">2.Empezar con el </w:t>
+                            </w:r>
+                            <w:proofErr w:type="spellStart"/>
+                            <w:r>
+                              <w:rPr>
+                                <w:b/>
+                                <w:sz w:val="18"/>
+                              </w:rPr>
+                              <w:t>login</w:t>
+                            </w:r>
+                            <w:proofErr w:type="spellEnd"/>
+                            <w:r>
+                              <w:rPr>
+                                <w:b/>
+                                <w:sz w:val="18"/>
+                              </w:rPr>
+                              <w:t>.</w:t>
+                            </w:r>
+                          </w:p>
+                          <w:p>
+                            <w:pPr>
+                              <w:rPr>
+                                <w:b/>
+                                <w:sz w:val="18"/>
+                              </w:rPr>
+                            </w:pPr>
+                            <w:r>
+                              <w:rPr>
+                                <w:b/>
+                                <w:sz w:val="18"/>
+                              </w:rPr>
+                              <w:t>3.Plantear añadir extra incidencias</w:t>
+                            </w:r>
+                          </w:p>
+                        </w:txbxContent>
+                      </wps:txbx>
+                      <wps:bodyPr rot="0" vert="horz" wrap="square" lIns="91440" tIns="45720" rIns="91440" bIns="45720" anchor="t" anchorCtr="0">
+                        <a:noAutofit/>
+                      </wps:bodyPr>
+                    </wps:wsp>
+                  </a:graphicData>
+                </a:graphic>
+                <wp14:sizeRelH relativeFrom="margin">
+                  <wp14:pctWidth>0</wp14:pctWidth>
+                </wp14:sizeRelH>
+                <wp14:sizeRelV relativeFrom="margin">
+                  <wp14:pctHeight>0</wp14:pctHeight>
+                </wp14:sizeRelV>
+              </wp:anchor>
+            </w:drawing>
+          </mc:Choice>
+          <mc:Fallback>
+            <w:pict>
+              <v:shapetype w14:anchorId="2B5C0EC4" id="_x0000_t202" coordsize="21600,21600" o:spt="202" path="m,l,21600r21600,l21600,xe">
+                <v:stroke joinstyle="miter"/>
+                <v:path gradientshapeok="t" o:connecttype="rect"/>
+              </v:shapetype>
+              <v:shape id="Cuadro de texto 2" o:spid="_x0000_s1026" type="#_x0000_t202" style="position:absolute;margin-left:381.4pt;margin-top:88.2pt;width:93.75pt;height:141.75pt;z-index:251670528;visibility:visible;mso-wrap-style:square;mso-width-percent:0;mso-height-percent:0;mso-wrap-distance-left:9pt;mso-wrap-distance-top:3.6pt;mso-wrap-distance-right:9pt;mso-wrap-distance-bottom:3.6pt;mso-position-horizontal:absolute;mso-position-horizontal-relative:text;mso-position-vertical:absolute;mso-position-vertical-relative:text;mso-width-percent:0;mso-height-percent:0;mso-width-relative:margin;mso-height-relative:margin;v-text-anchor:top" o:gfxdata="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" filled="f" stroked="f">
+                <v:textbox>
+                  <w:txbxContent>
+                    <w:p>
+                      <w:pPr>
+                        <w:rPr>
+                          <w:b/>
+                          <w:sz w:val="18"/>
+                        </w:rPr>
+                      </w:pPr>
+                      <w:r>
+                        <w:rPr>
+                          <w:b/>
+                          <w:sz w:val="18"/>
+                        </w:rPr>
+                        <w:t>1.Verificar y completar BBDD.</w:t>
+                      </w:r>
+                    </w:p>
+                    <w:p>
+                      <w:pPr>
+                        <w:rPr>
+                          <w:b/>
+                          <w:sz w:val="18"/>
+                        </w:rPr>
+                      </w:pPr>
+                      <w:r>
+                        <w:rPr>
+                          <w:b/>
+                          <w:sz w:val="18"/>
+                        </w:rPr>
+                        <w:t xml:space="preserve">2.Empezar con el </w:t>
+                      </w:r>
+                      <w:proofErr w:type="spellStart"/>
+                      <w:r>
+                        <w:rPr>
+                          <w:b/>
+                          <w:sz w:val="18"/>
+                        </w:rPr>
+                        <w:t>login</w:t>
+                      </w:r>
+                      <w:proofErr w:type="spellEnd"/>
+                      <w:r>
+                        <w:rPr>
+                          <w:b/>
+                          <w:sz w:val="18"/>
+                        </w:rPr>
+                        <w:t>.</w:t>
+                      </w:r>
+                    </w:p>
+                    <w:p>
+                      <w:pPr>
+                        <w:rPr>
+                          <w:b/>
+                          <w:sz w:val="18"/>
+                        </w:rPr>
+                      </w:pPr>
+                      <w:r>
+                        <w:rPr>
+                          <w:b/>
+                          <w:sz w:val="18"/>
+                        </w:rPr>
+                        <w:t>3.Plantear añadir extra incidencias</w:t>
+                      </w:r>
+                    </w:p>
+                  </w:txbxContent>
+                </v:textbox>
+                <w10:wrap type="square"/>
+              </v:shape>
+            </w:pict>
+          </mc:Fallback>
+        </mc:AlternateContent>
+      </w:r>
+      <w:r>
+        <w:rPr>
+          <w:noProof/>
+          <w:lang w:eastAsia="es-ES"/>
+        </w:rPr>
+        <w:drawing>
+          <wp:anchor distT="0" distB="0" distL="114300" distR="114300" simplePos="0" relativeHeight="251660288" behindDoc="0" locked="0" layoutInCell="1" allowOverlap="1" wp14:anchorId="2DFD12C3" wp14:editId="60C58167">
+            <wp:simplePos x="0" y="0"/>
+            <wp:positionH relativeFrom="margin">
+              <wp:posOffset>3979545</wp:posOffset>
+            </wp:positionH>
+            <wp:positionV relativeFrom="paragraph">
+              <wp:posOffset>1282065</wp:posOffset>
+            </wp:positionV>
+            <wp:extent cx="161925" cy="161925"/>
+            <wp:effectExtent l="0" t="0" r="9525" b="9525"/>
+            <wp:wrapNone/>
+            <wp:docPr id="2" name="Imagen 2"/>
+            <wp:cNvGraphicFramePr>
+              <a:graphicFrameLocks xmlns:a="http://schemas.openxmlformats.org/drawingml/2006/main" noChangeAspect="1"/>
+            </wp:cNvGraphicFramePr>
+            <a:graphic xmlns:a="http://schemas.openxmlformats.org/drawingml/2006/main">
+              <a:graphicData uri="http://schemas.openxmlformats.org/drawingml/2006/picture">
+                <pic:pic xmlns:pic="http://schemas.openxmlformats.org/drawingml/2006/picture">
+                  <pic:nvPicPr>
+                    <pic:cNvPr id="2" name="Green_check.svg[1].png"/>
+                    <pic:cNvPicPr/>
+                  </pic:nvPicPr>
+                  <pic:blipFill>
+                    <a:blip r:embed="rId5" cstate="print">
+                      <a:extLst>
+                        <a:ext uri="{28A0092B-C50C-407E-A947-70E740481C1C}">
+                          <a14:useLocalDpi xmlns:a14="http://schemas.microsoft.com/office/drawing/2010/main" val="0"/>
+                        </a:ext>
+                      </a:extLst>
+                    </a:blip>
+                    <a:stretch>
+                      <a:fillRect/>
+                    </a:stretch>
+                  </pic:blipFill>
+                  <pic:spPr>
+                    <a:xfrm>
+                      <a:off x="0" y="0"/>
+                      <a:ext cx="161925" cy="161925"/>
+                    </a:xfrm>
+                    <a:prstGeom prst="rect">
+                      <a:avLst/>
+                    </a:prstGeom>
+                  </pic:spPr>
+                </pic:pic>
+              </a:graphicData>
+            </a:graphic>
+            <wp14:sizeRelH relativeFrom="page">
+              <wp14:pctWidth>0</wp14:pctWidth>
+            </wp14:sizeRelH>
+            <wp14:sizeRelV relativeFrom="page">
+              <wp14:pctHeight>0</wp14:pctHeight>
+            </wp14:sizeRelV>
+          </wp:anchor>
+        </w:drawing>
+      </w:r>
+      <w:r>
+        <w:rPr>
+          <w:noProof/>
+          <w:lang w:eastAsia="es-ES"/>
+        </w:rPr>
+        <w:drawing>
+          <wp:anchor distT="0" distB="0" distL="114300" distR="114300" simplePos="0" relativeHeight="251662336" behindDoc="0" locked="0" layoutInCell="1" allowOverlap="1" wp14:anchorId="14023FF6" wp14:editId="355C774A">
+            <wp:simplePos x="0" y="0"/>
+            <wp:positionH relativeFrom="margin">
+              <wp:posOffset>3881755</wp:posOffset>
+            </wp:positionH>
+            <wp:positionV relativeFrom="paragraph">
+              <wp:posOffset>1586865</wp:posOffset>
+            </wp:positionV>
+            <wp:extent cx="161925" cy="161925"/>
+            <wp:effectExtent l="0" t="0" r="9525" b="9525"/>
+            <wp:wrapNone/>
+            <wp:docPr id="3" name="Imagen 3"/>
+            <wp:cNvGraphicFramePr>
+              <a:graphicFrameLocks xmlns:a="http://schemas.openxmlformats.org/drawingml/2006/main" noChangeAspect="1"/>
+            </wp:cNvGraphicFramePr>
+            <a:graphic xmlns:a="http://schemas.openxmlformats.org/drawingml/2006/main">
+              <a:graphicData uri="http://schemas.openxmlformats.org/drawingml/2006/picture">
+                <pic:pic xmlns:pic="http://schemas.openxmlformats.org/drawingml/2006/picture">
+                  <pic:nvPicPr>
+                    <pic:cNvPr id="2" name="Green_check.svg[1].png"/>
+                    <pic:cNvPicPr/>
+                  </pic:nvPicPr>
+                  <pic:blipFill>
+                    <a:blip r:embed="rId5" cstate="print">
+                      <a:extLst>
+                        <a:ext uri="{28A0092B-C50C-407E-A947-70E740481C1C}">
+                          <a14:useLocalDpi xmlns:a14="http://schemas.microsoft.com/office/drawing/2010/main" val="0"/>
+                        </a:ext>
+                      </a:extLst>
+                    </a:blip>
+                    <a:stretch>
+                      <a:fillRect/>
+                    </a:stretch>
+                  </pic:blipFill>
+                  <pic:spPr>
+                    <a:xfrm>
+                      <a:off x="0" y="0"/>
+                      <a:ext cx="161925" cy="161925"/>
+                    </a:xfrm>
+                    <a:prstGeom prst="rect">
+                      <a:avLst/>
+                    </a:prstGeom>
+                  </pic:spPr>
+                </pic:pic>
+              </a:graphicData>
+            </a:graphic>
+            <wp14:sizeRelH relativeFrom="page">
+              <wp14:pctWidth>0</wp14:pctWidth>
+            </wp14:sizeRelH>
+            <wp14:sizeRelV relativeFrom="page">
+              <wp14:pctHeight>0</wp14:pctHeight>
+            </wp14:sizeRelV>
+          </wp:anchor>
+        </w:drawing>
+      </w:r>
+      <w:r>
+        <w:rPr>
+          <w:noProof/>
+          <w:lang w:eastAsia="es-ES"/>
+        </w:rPr>
+        <mc:AlternateContent>
+          <mc:Choice Requires="wps">
+            <w:drawing>
+              <wp:anchor distT="45720" distB="45720" distL="114300" distR="114300" simplePos="0" relativeHeight="251678720" behindDoc="0" locked="0" layoutInCell="1" allowOverlap="1" wp14:anchorId="37593131" wp14:editId="73C1006F">
+                <wp:simplePos x="0" y="0"/>
+                <wp:positionH relativeFrom="column">
+                  <wp:posOffset>6786245</wp:posOffset>
+                </wp:positionH>
+                <wp:positionV relativeFrom="paragraph">
+                  <wp:posOffset>701040</wp:posOffset>
+                </wp:positionV>
+                <wp:extent cx="295275" cy="323850"/>
+                <wp:effectExtent l="0" t="0" r="0" b="0"/>
+                <wp:wrapSquare wrapText="bothSides"/>
+                <wp:docPr id="9" name="Cuadro de texto 2"/>
+                <wp:cNvGraphicFramePr>
+                  <a:graphicFrameLocks xmlns:a="http://schemas.openxmlformats.org/drawingml/2006/main"/>
+                </wp:cNvGraphicFramePr>
+                <a:graphic xmlns:a="http://schemas.openxmlformats.org/drawingml/2006/main">
+                  <a:graphicData uri="http://schemas.microsoft.com/office/word/2010/wordprocessingShape">
+                    <wps:wsp>
+                      <wps:cNvSpPr txBox="1">
+                        <a:spLocks noChangeArrowheads="1"/>
+                      </wps:cNvSpPr>
+                      <wps:spPr bwMode="auto">
+                        <a:xfrm>
+                          <a:off x="0" y="0"/>
+                          <a:ext cx="295275" cy="323850"/>
+                        </a:xfrm>
+                        <a:prstGeom prst="rect">
+                          <a:avLst/>
+                        </a:prstGeom>
+                        <a:noFill/>
+                        <a:ln w="9525">
+                          <a:noFill/>
+                          <a:miter lim="800000"/>
+                          <a:headEnd/>
+                          <a:tailEnd/>
+                        </a:ln>
+                      </wps:spPr>
+                      <wps:txbx>
+                        <w:txbxContent>
+                          <w:p>
+                            <w:pPr>
+                              <w:rPr>
+                                <w:b/>
+                                <w:sz w:val="32"/>
+                              </w:rPr>
+                            </w:pPr>
+                            <w:r>
+                              <w:rPr>
+                                <w:b/>
+                                <w:sz w:val="32"/>
+                              </w:rPr>
+                              <w:t>4</w:t>
+                            </w:r>
+                          </w:p>
+                        </w:txbxContent>
+                      </wps:txbx>
+                      <wps:bodyPr rot="0" vert="horz" wrap="square" lIns="91440" tIns="45720" rIns="91440" bIns="45720" anchor="t" anchorCtr="0">
+                        <a:noAutofit/>
+                      </wps:bodyPr>
+                    </wps:wsp>
+                  </a:graphicData>
+                </a:graphic>
+                <wp14:sizeRelH relativeFrom="margin">
+                  <wp14:pctWidth>0</wp14:pctWidth>
+                </wp14:sizeRelH>
+                <wp14:sizeRelV relativeFrom="margin">
+                  <wp14:pctHeight>0</wp14:pctHeight>
+                </wp14:sizeRelV>
+              </wp:anchor>
+            </w:drawing>
+          </mc:Choice>
+          <mc:Fallback>
+            <w:pict>
+              <v:shape w14:anchorId="37593131" id="_x0000_s1027" type="#_x0000_t202" style="position:absolute;margin-left:534.35pt;margin-top:55.2pt;width:23.25pt;height:25.5pt;z-index:251678720;visibility:visible;mso-wrap-style:square;mso-width-percent:0;mso-height-percent:0;mso-wrap-distance-left:9pt;mso-wrap-distance-top:3.6pt;mso-wrap-distance-right:9pt;mso-wrap-distance-bottom:3.6pt;mso-position-horizontal:absolute;mso-position-horizontal-relative:text;mso-position-vertical:absolute;mso-position-vertical-relative:text;mso-width-percent:0;mso-height-percent:0;mso-width-relative:margin;mso-height-relative:margin;v-text-anchor:top" o:gfxdata="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" filled="f" stroked="f">
+                <v:textbox>
+                  <w:txbxContent>
+                    <w:p>
+                      <w:pPr>
+                        <w:rPr>
+                          <w:b/>
+                          <w:sz w:val="32"/>
+                        </w:rPr>
+                      </w:pPr>
+                      <w:r>
+                        <w:rPr>
+                          <w:b/>
+                          <w:sz w:val="32"/>
+                        </w:rPr>
+                        <w:t>4</w:t>
+                      </w:r>
+                    </w:p>
+                  </w:txbxContent>
+                </v:textbox>
+                <w10:wrap type="square"/>
+              </v:shape>
+            </w:pict>
+          </mc:Fallback>
+        </mc:AlternateContent>
+      </w:r>
+      <w:r>
+        <w:rPr>
+          <w:noProof/>
+          <w:lang w:eastAsia="es-ES"/>
+        </w:rPr>
+        <mc:AlternateContent>
+          <mc:Choice Requires="wps">
+            <w:drawing>
+              <wp:anchor distT="45720" distB="45720" distL="114300" distR="114300" simplePos="0" relativeHeight="251668480" behindDoc="0" locked="0" layoutInCell="1" allowOverlap="1" wp14:anchorId="4E3AA825" wp14:editId="3B517D2A">
+                <wp:simplePos x="0" y="0"/>
+                <wp:positionH relativeFrom="column">
+                  <wp:posOffset>5509895</wp:posOffset>
+                </wp:positionH>
+                <wp:positionV relativeFrom="paragraph">
+                  <wp:posOffset>691515</wp:posOffset>
+                </wp:positionV>
+                <wp:extent cx="371475" cy="295275"/>
+                <wp:effectExtent l="0" t="0" r="0" b="0"/>
+                <wp:wrapSquare wrapText="bothSides"/>
+                <wp:docPr id="217" name="Cuadro de texto 2"/>
+                <wp:cNvGraphicFramePr>
+                  <a:graphicFrameLocks xmlns:a="http://schemas.openxmlformats.org/drawingml/2006/main"/>
+                </wp:cNvGraphicFramePr>
+                <a:graphic xmlns:a="http://schemas.openxmlformats.org/drawingml/2006/main">
+                  <a:graphicData uri="http://schemas.microsoft.com/office/word/2010/wordprocessingShape">
+                    <wps:wsp>
+                      <wps:cNvSpPr txBox="1">
+                        <a:spLocks noChangeArrowheads="1"/>
+                      </wps:cNvSpPr>
+                      <wps:spPr bwMode="auto">
+                        <a:xfrm>
+                          <a:off x="0" y="0"/>
+                          <a:ext cx="371475" cy="295275"/>
+                        </a:xfrm>
+                        <a:prstGeom prst="rect">
+                          <a:avLst/>
+                        </a:prstGeom>
+                        <a:noFill/>
+                        <a:ln w="9525">
+                          <a:noFill/>
+                          <a:miter lim="800000"/>
+                          <a:headEnd/>
+                          <a:tailEnd/>
+                        </a:ln>
+                      </wps:spPr>
+                      <wps:txbx>
+                        <w:txbxContent>
+                          <w:p>
+                            <w:pPr>
+                              <w:rPr>
+                                <w:b/>
+                                <w:sz w:val="32"/>
+                              </w:rPr>
+                            </w:pPr>
+                            <w:r>
+                              <w:rPr>
+                                <w:b/>
+                                <w:sz w:val="32"/>
                               </w:rPr>
                               <w:t>3</w:t>
                             </w:r>
@@ -655,22 +699,20 @@
           </mc:Choice>
           <mc:Fallback>
             <w:pict>
-              <v:shapetype w14:anchorId="089BE8F2" id="_x0000_t202" coordsize="21600,21600" o:spt="202" path="m,l,21600r21600,l21600,xe">
-                <v:stroke joinstyle="miter"/>
-                <v:path gradientshapeok="t" o:connecttype="rect"/>
-              </v:shapetype>
-              <v:shape id="Cuadro de texto 2" o:spid="_x0000_s1026" type="#_x0000_t202" style="position:absolute;margin-left:433.9pt;margin-top:56.7pt;width:22.5pt;height:21pt;z-index:251668480;visibility:visible;mso-wrap-style:square;mso-width-percent:0;mso-height-percent:0;mso-wrap-distance-left:9pt;mso-wrap-distance-top:3.6pt;mso-wrap-distance-right:9pt;mso-wrap-distance-bottom:3.6pt;mso-position-horizontal:absolute;mso-position-horizontal-relative:text;mso-position-vertical:absolute;mso-position-vertical-relative:text;mso-width-percent:0;mso-height-percent:0;mso-width-relative:margin;mso-height-relative:margin;v-text-anchor:top" o:gfxdata="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" filled="f" stroked="f">
+              <v:shape w14:anchorId="4E3AA825" id="_x0000_s1028" type="#_x0000_t202" style="position:absolute;margin-left:433.85pt;margin-top:54.45pt;width:29.25pt;height:23.25pt;z-index:251668480;visibility:visible;mso-wrap-style:square;mso-width-percent:0;mso-height-percent:0;mso-wrap-distance-left:9pt;mso-wrap-distance-top:3.6pt;mso-wrap-distance-right:9pt;mso-wrap-distance-bottom:3.6pt;mso-position-horizontal:absolute;mso-position-horizontal-relative:text;mso-position-vertical:absolute;mso-position-vertical-relative:text;mso-width-percent:0;mso-height-percent:0;mso-width-relative:margin;mso-height-relative:margin;v-text-anchor:top" o:gfxdata="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" filled="f" stroked="f">
                 <v:textbox>
                   <w:txbxContent>
                     <w:p>
                       <w:pPr>
                         <w:rPr>
                           <w:b/>
+                          <w:sz w:val="32"/>
                         </w:rPr>
                       </w:pPr>
                       <w:r>
                         <w:rPr>
                           <w:b/>
+                          <w:sz w:val="32"/>
                         </w:rPr>
                         <w:t>3</w:t>
                       </w:r>
@@ -688,21 +730,82 @@
           <w:noProof/>
           <w:lang w:eastAsia="es-ES"/>
         </w:rPr>
+        <w:drawing>
+          <wp:anchor distT="0" distB="0" distL="114300" distR="114300" simplePos="0" relativeHeight="251686912" behindDoc="0" locked="0" layoutInCell="1" allowOverlap="1" wp14:anchorId="403B9969" wp14:editId="4979333A">
+            <wp:simplePos x="0" y="0"/>
+            <wp:positionH relativeFrom="margin">
+              <wp:posOffset>6986905</wp:posOffset>
+            </wp:positionH>
+            <wp:positionV relativeFrom="paragraph">
+              <wp:posOffset>2967990</wp:posOffset>
+            </wp:positionV>
+            <wp:extent cx="161925" cy="161925"/>
+            <wp:effectExtent l="0" t="0" r="9525" b="9525"/>
+            <wp:wrapNone/>
+            <wp:docPr id="13" name="Imagen 13"/>
+            <wp:cNvGraphicFramePr>
+              <a:graphicFrameLocks xmlns:a="http://schemas.openxmlformats.org/drawingml/2006/main" noChangeAspect="1"/>
+            </wp:cNvGraphicFramePr>
+            <a:graphic xmlns:a="http://schemas.openxmlformats.org/drawingml/2006/main">
+              <a:graphicData uri="http://schemas.openxmlformats.org/drawingml/2006/picture">
+                <pic:pic xmlns:pic="http://schemas.openxmlformats.org/drawingml/2006/picture">
+                  <pic:nvPicPr>
+                    <pic:cNvPr id="2" name="Green_check.svg[1].png"/>
+                    <pic:cNvPicPr/>
+                  </pic:nvPicPr>
+                  <pic:blipFill>
+                    <a:blip r:embed="rId5" cstate="print">
+                      <a:extLst>
+                        <a:ext uri="{28A0092B-C50C-407E-A947-70E740481C1C}">
+                          <a14:useLocalDpi xmlns:a14="http://schemas.microsoft.com/office/drawing/2010/main" val="0"/>
+                        </a:ext>
+                      </a:extLst>
+                    </a:blip>
+                    <a:stretch>
+                      <a:fillRect/>
+                    </a:stretch>
+                  </pic:blipFill>
+                  <pic:spPr>
+                    <a:xfrm>
+                      <a:off x="0" y="0"/>
+                      <a:ext cx="161925" cy="161925"/>
+                    </a:xfrm>
+                    <a:prstGeom prst="rect">
+                      <a:avLst/>
+                    </a:prstGeom>
+                  </pic:spPr>
+                </pic:pic>
+              </a:graphicData>
+            </a:graphic>
+            <wp14:sizeRelH relativeFrom="page">
+              <wp14:pctWidth>0</wp14:pctWidth>
+            </wp14:sizeRelH>
+            <wp14:sizeRelV relativeFrom="page">
+              <wp14:pctHeight>0</wp14:pctHeight>
+            </wp14:sizeRelV>
+          </wp:anchor>
+        </w:drawing>
+      </w:r>
+      <w:r>
+        <w:rPr>
+          <w:noProof/>
+          <w:lang w:eastAsia="es-ES"/>
+        </w:rPr>
         <mc:AlternateContent>
           <mc:Choice Requires="wps">
             <w:drawing>
-              <wp:anchor distT="45720" distB="45720" distL="114300" distR="114300" simplePos="0" relativeHeight="251670528" behindDoc="0" locked="0" layoutInCell="1" allowOverlap="1" wp14:anchorId="084BDDE2" wp14:editId="618BDAE0">
+              <wp:anchor distT="45720" distB="45720" distL="114300" distR="114300" simplePos="0" relativeHeight="251680768" behindDoc="0" locked="0" layoutInCell="1" allowOverlap="1" wp14:anchorId="49AF08FE" wp14:editId="5AF8D8B4">
                 <wp:simplePos x="0" y="0"/>
                 <wp:positionH relativeFrom="column">
-                  <wp:posOffset>4938395</wp:posOffset>
+                  <wp:posOffset>5891530</wp:posOffset>
                 </wp:positionH>
                 <wp:positionV relativeFrom="paragraph">
-                  <wp:posOffset>1120140</wp:posOffset>
+                  <wp:posOffset>1148715</wp:posOffset>
                 </wp:positionV>
-                <wp:extent cx="981075" cy="1800225"/>
+                <wp:extent cx="1285875" cy="2466975"/>
                 <wp:effectExtent l="0" t="0" r="0" b="0"/>
                 <wp:wrapSquare wrapText="bothSides"/>
-                <wp:docPr id="6" name="Cuadro de texto 2"/>
+                <wp:docPr id="11" name="Cuadro de texto 2"/>
                 <wp:cNvGraphicFramePr>
                   <a:graphicFrameLocks xmlns:a="http://schemas.openxmlformats.org/drawingml/2006/main"/>
                 </wp:cNvGraphicFramePr>
@@ -715,7 +818,7 @@
                       <wps:spPr bwMode="auto">
                         <a:xfrm>
                           <a:off x="0" y="0"/>
-                          <a:ext cx="981075" cy="1800225"/>
+                          <a:ext cx="1285875" cy="2466975"/>
                         </a:xfrm>
                         <a:prstGeom prst="rect">
                           <a:avLst/>
@@ -732,6 +835,11 @@
                         <w:txbxContent>
                           <w:p>
                             <w:pPr>
+                              <w:pStyle w:val="Prrafodelista"/>
+                              <w:numPr>
+                                <w:ilvl w:val="0"/>
+                                <w:numId w:val="1"/>
+                              </w:numPr>
                               <w:rPr>
                                 <w:b/>
                                 <w:sz w:val="18"/>
@@ -742,11 +850,79 @@
                                 <w:b/>
                                 <w:sz w:val="18"/>
                               </w:rPr>
-                              <w:t>1.Verificar y completar BBDD.</w:t>
+                              <w:t xml:space="preserve">Acabar </w:t>
+                            </w:r>
+                            <w:proofErr w:type="spellStart"/>
+                            <w:r>
+                              <w:rPr>
+                                <w:b/>
+                                <w:sz w:val="18"/>
+                              </w:rPr>
+                              <w:t>Login</w:t>
+                            </w:r>
+                            <w:proofErr w:type="spellEnd"/>
+                          </w:p>
+                          <w:p>
+                            <w:pPr>
+                              <w:pStyle w:val="Prrafodelista"/>
+                              <w:rPr>
+                                <w:b/>
+                                <w:sz w:val="18"/>
+                              </w:rPr>
+                            </w:pPr>
+                          </w:p>
+                          <w:p>
+                            <w:pPr>
+                              <w:pStyle w:val="Prrafodelista"/>
+                              <w:numPr>
+                                <w:ilvl w:val="0"/>
+                                <w:numId w:val="1"/>
+                              </w:numPr>
+                              <w:rPr>
+                                <w:b/>
+                                <w:sz w:val="18"/>
+                              </w:rPr>
+                            </w:pPr>
+                            <w:r>
+                              <w:rPr>
+                                <w:b/>
+                                <w:sz w:val="18"/>
+                              </w:rPr>
+                              <w:t xml:space="preserve">Planificar diseño </w:t>
+                            </w:r>
+                            <w:proofErr w:type="spellStart"/>
+                            <w:r>
+                              <w:rPr>
+                                <w:b/>
+                                <w:sz w:val="18"/>
+                              </w:rPr>
+                              <w:t>pag</w:t>
+                            </w:r>
+                            <w:proofErr w:type="spellEnd"/>
+                            <w:r>
+                              <w:rPr>
+                                <w:b/>
+                                <w:sz w:val="18"/>
+                              </w:rPr>
+                              <w:t>. web</w:t>
                             </w:r>
                           </w:p>
                           <w:p>
                             <w:pPr>
+                              <w:pStyle w:val="Prrafodelista"/>
+                              <w:rPr>
+                                <w:b/>
+                                <w:sz w:val="18"/>
+                              </w:rPr>
+                            </w:pPr>
+                          </w:p>
+                          <w:p>
+                            <w:pPr>
+                              <w:pStyle w:val="Prrafodelista"/>
+                              <w:numPr>
+                                <w:ilvl w:val="0"/>
+                                <w:numId w:val="1"/>
+                              </w:numPr>
                               <w:rPr>
                                 <w:b/>
                                 <w:sz w:val="18"/>
@@ -757,27 +933,25 @@
                                 <w:b/>
                                 <w:sz w:val="18"/>
                               </w:rPr>
-                              <w:t xml:space="preserve">2.Empezar con el </w:t>
-                            </w:r>
-                            <w:proofErr w:type="spellStart"/>
-                            <w:r>
-                              <w:rPr>
-                                <w:b/>
-                                <w:sz w:val="18"/>
-                              </w:rPr>
-                              <w:t>login</w:t>
-                            </w:r>
-                            <w:proofErr w:type="spellEnd"/>
-                            <w:r>
-                              <w:rPr>
-                                <w:b/>
-                                <w:sz w:val="18"/>
-                              </w:rPr>
-                              <w:t>.</w:t>
+                              <w:t>Empezar consultas intranet</w:t>
                             </w:r>
                           </w:p>
                           <w:p>
                             <w:pPr>
+                              <w:pStyle w:val="Prrafodelista"/>
+                              <w:rPr>
+                                <w:b/>
+                                <w:sz w:val="18"/>
+                              </w:rPr>
+                            </w:pPr>
+                          </w:p>
+                          <w:p>
+                            <w:pPr>
+                              <w:pStyle w:val="Prrafodelista"/>
+                              <w:numPr>
+                                <w:ilvl w:val="0"/>
+                                <w:numId w:val="1"/>
+                              </w:numPr>
                               <w:rPr>
                                 <w:b/>
                                 <w:sz w:val="18"/>
@@ -788,7 +962,23 @@
                                 <w:b/>
                                 <w:sz w:val="18"/>
                               </w:rPr>
-                              <w:t>3.Plantear añadir extra incidencias</w:t>
+                              <w:t xml:space="preserve">Insertar incidencias a la </w:t>
+                            </w:r>
+                            <w:proofErr w:type="spellStart"/>
+                            <w:r>
+                              <w:rPr>
+                                <w:b/>
+                                <w:sz w:val="18"/>
+                              </w:rPr>
+                              <w:t>bbdd</w:t>
+                            </w:r>
+                            <w:proofErr w:type="spellEnd"/>
+                            <w:r>
+                              <w:rPr>
+                                <w:b/>
+                                <w:sz w:val="18"/>
+                              </w:rPr>
+                              <w:t>.</w:t>
                             </w:r>
                           </w:p>
                         </w:txbxContent>
@@ -810,11 +1000,16 @@
           </mc:Choice>
           <mc:Fallback>
             <w:pict>
-              <v:shape w14:anchorId="084BDDE2" id="_x0000_s1029" type="#_x0000_t202" style="position:absolute;margin-left:388.85pt;margin-top:88.2pt;width:77.25pt;height:141.75pt;z-index:251670528;visibility:visible;mso-wrap-style:square;mso-width-percent:0;mso-height-percent:0;mso-wrap-distance-left:9pt;mso-wrap-distance-top:3.6pt;mso-wrap-distance-right:9pt;mso-wrap-distance-bottom:3.6pt;mso-position-horizontal:absolute;mso-position-horizontal-relative:text;mso-position-vertical:absolute;mso-position-vertical-relative:text;mso-width-percent:0;mso-height-percent:0;mso-width-relative:margin;mso-height-relative:margin;v-text-anchor:top" o:gfxdata="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" filled="f" stroked="f">
+              <v:shape w14:anchorId="49AF08FE" id="_x0000_s1029" type="#_x0000_t202" style="position:absolute;margin-left:463.9pt;margin-top:90.45pt;width:101.25pt;height:194.25pt;z-index:251680768;visibility:visible;mso-wrap-style:square;mso-width-percent:0;mso-height-percent:0;mso-wrap-distance-left:9pt;mso-wrap-distance-top:3.6pt;mso-wrap-distance-right:9pt;mso-wrap-distance-bottom:3.6pt;mso-position-horizontal:absolute;mso-position-horizontal-relative:text;mso-position-vertical:absolute;mso-position-vertical-relative:text;mso-width-percent:0;mso-height-percent:0;mso-width-relative:margin;mso-height-relative:margin;v-text-anchor:top" o:gfxdata="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" filled="f" stroked="f">
                 <v:textbox>
                   <w:txbxContent>
                     <w:p>
                       <w:pPr>
+                        <w:pStyle w:val="Prrafodelista"/>
+                        <w:numPr>
+                          <w:ilvl w:val="0"/>
+                          <w:numId w:val="1"/>
+                        </w:numPr>
                         <w:rPr>
                           <w:b/>
                           <w:sz w:val="18"/>
@@ -825,11 +1020,79 @@
                           <w:b/>
                           <w:sz w:val="18"/>
                         </w:rPr>
-                        <w:t>1.Verificar y completar BBDD.</w:t>
+                        <w:t xml:space="preserve">Acabar </w:t>
+                      </w:r>
+                      <w:proofErr w:type="spellStart"/>
+                      <w:r>
+                        <w:rPr>
+                          <w:b/>
+                          <w:sz w:val="18"/>
+                        </w:rPr>
+                        <w:t>Login</w:t>
+                      </w:r>
+                      <w:proofErr w:type="spellEnd"/>
+                    </w:p>
+                    <w:p>
+                      <w:pPr>
+                        <w:pStyle w:val="Prrafodelista"/>
+                        <w:rPr>
+                          <w:b/>
+                          <w:sz w:val="18"/>
+                        </w:rPr>
+                      </w:pPr>
+                    </w:p>
+                    <w:p>
+                      <w:pPr>
+                        <w:pStyle w:val="Prrafodelista"/>
+                        <w:numPr>
+                          <w:ilvl w:val="0"/>
+                          <w:numId w:val="1"/>
+                        </w:numPr>
+                        <w:rPr>
+                          <w:b/>
+                          <w:sz w:val="18"/>
+                        </w:rPr>
+                      </w:pPr>
+                      <w:r>
+                        <w:rPr>
+                          <w:b/>
+                          <w:sz w:val="18"/>
+                        </w:rPr>
+                        <w:t xml:space="preserve">Planificar diseño </w:t>
+                      </w:r>
+                      <w:proofErr w:type="spellStart"/>
+                      <w:r>
+                        <w:rPr>
+                          <w:b/>
+                          <w:sz w:val="18"/>
+                        </w:rPr>
+                        <w:t>pag</w:t>
+                      </w:r>
+                      <w:proofErr w:type="spellEnd"/>
+                      <w:r>
+                        <w:rPr>
+                          <w:b/>
+                          <w:sz w:val="18"/>
+                        </w:rPr>
+                        <w:t>. web</w:t>
                       </w:r>
                     </w:p>
                     <w:p>
                       <w:pPr>
+                        <w:pStyle w:val="Prrafodelista"/>
+                        <w:rPr>
+                          <w:b/>
+                          <w:sz w:val="18"/>
+                        </w:rPr>
+                      </w:pPr>
+                    </w:p>
+                    <w:p>
+                      <w:pPr>
+                        <w:pStyle w:val="Prrafodelista"/>
+                        <w:numPr>
+                          <w:ilvl w:val="0"/>
+                          <w:numId w:val="1"/>
+                        </w:numPr>
                         <w:rPr>
                           <w:b/>
                           <w:sz w:val="18"/>
@@ -840,27 +1103,25 @@
                           <w:b/>
                           <w:sz w:val="18"/>
                         </w:rPr>
-                        <w:t xml:space="preserve">2.Empezar con el </w:t>
-                      </w:r>
-                      <w:proofErr w:type="spellStart"/>
-                      <w:r>
-                        <w:rPr>
-                          <w:b/>
-                          <w:sz w:val="18"/>
-                        </w:rPr>
-                        <w:t>login</w:t>
-                      </w:r>
-                      <w:proofErr w:type="spellEnd"/>
-                      <w:r>
-                        <w:rPr>
-                          <w:b/>
-                          <w:sz w:val="18"/>
-                        </w:rPr>
-                        <w:t>.</w:t>
+                        <w:t>Empezar consultas intranet</w:t>
                       </w:r>
                     </w:p>
                     <w:p>
                       <w:pPr>
+                        <w:pStyle w:val="Prrafodelista"/>
+                        <w:rPr>
+                          <w:b/>
+                          <w:sz w:val="18"/>
+                        </w:rPr>
+                      </w:pPr>
+                    </w:p>
+                    <w:p>
+                      <w:pPr>
+                        <w:pStyle w:val="Prrafodelista"/>
+                        <w:numPr>
+                          <w:ilvl w:val="0"/>
+                          <w:numId w:val="1"/>
+                        </w:numPr>
                         <w:rPr>
                           <w:b/>
                           <w:sz w:val="18"/>
@@ -871,7 +1132,23 @@
                           <w:b/>
                           <w:sz w:val="18"/>
                         </w:rPr>
-                        <w:t>3.Plantear añadir extra incidencias</w:t>
+                        <w:t xml:space="preserve">Insertar incidencias a la </w:t>
+                      </w:r>
+                      <w:proofErr w:type="spellStart"/>
+                      <w:r>
+                        <w:rPr>
+                          <w:b/>
+                          <w:sz w:val="18"/>
+                        </w:rPr>
+                        <w:t>bbdd</w:t>
+                      </w:r>
+                      <w:proofErr w:type="spellEnd"/>
+                      <w:r>
+                        <w:rPr>
+                          <w:b/>
+                          <w:sz w:val="18"/>
+                        </w:rPr>
+                        <w:t>.</w:t>
                       </w:r>
                     </w:p>
                   </w:txbxContent>
@@ -888,7 +1165,129 @@
           <w:lang w:eastAsia="es-ES"/>
         </w:rPr>
         <w:drawing>
-          <wp:anchor distT="0" distB="0" distL="114300" distR="114300" simplePos="0" relativeHeight="251666432" behindDoc="0" locked="0" layoutInCell="1" allowOverlap="1" wp14:anchorId="4D58B0EB" wp14:editId="5E8816A3">
+          <wp:anchor distT="0" distB="0" distL="114300" distR="114300" simplePos="0" relativeHeight="251684864" behindDoc="0" locked="0" layoutInCell="1" allowOverlap="1" wp14:anchorId="179E68D4" wp14:editId="33285506">
+            <wp:simplePos x="0" y="0"/>
+            <wp:positionH relativeFrom="margin">
+              <wp:posOffset>7063105</wp:posOffset>
+            </wp:positionH>
+            <wp:positionV relativeFrom="paragraph">
+              <wp:posOffset>1644015</wp:posOffset>
+            </wp:positionV>
+            <wp:extent cx="161925" cy="161925"/>
+            <wp:effectExtent l="0" t="0" r="9525" b="9525"/>
+            <wp:wrapNone/>
+            <wp:docPr id="12" name="Imagen 12"/>
+            <wp:cNvGraphicFramePr>
+              <a:graphicFrameLocks xmlns:a="http://schemas.openxmlformats.org/drawingml/2006/main" noChangeAspect="1"/>
+            </wp:cNvGraphicFramePr>
+            <a:graphic xmlns:a="http://schemas.openxmlformats.org/drawingml/2006/main">
+              <a:graphicData uri="http://schemas.openxmlformats.org/drawingml/2006/picture">
+                <pic:pic xmlns:pic="http://schemas.openxmlformats.org/drawingml/2006/picture">
+                  <pic:nvPicPr>
+                    <pic:cNvPr id="2" name="Green_check.svg[1].png"/>
+                    <pic:cNvPicPr/>
+                  </pic:nvPicPr>
+                  <pic:blipFill>
+                    <a:blip r:embed="rId5" cstate="print">
+                      <a:extLst>
+                        <a:ext uri="{28A0092B-C50C-407E-A947-70E740481C1C}">
+                          <a14:useLocalDpi xmlns:a14="http://schemas.microsoft.com/office/drawing/2010/main" val="0"/>
+                        </a:ext>
+                      </a:extLst>
+                    </a:blip>
+                    <a:stretch>
+                      <a:fillRect/>
+                    </a:stretch>
+                  </pic:blipFill>
+                  <pic:spPr>
+                    <a:xfrm>
+                      <a:off x="0" y="0"/>
+                      <a:ext cx="161925" cy="161925"/>
+                    </a:xfrm>
+                    <a:prstGeom prst="rect">
+                      <a:avLst/>
+                    </a:prstGeom>
+                  </pic:spPr>
+                </pic:pic>
+              </a:graphicData>
+            </a:graphic>
+            <wp14:sizeRelH relativeFrom="page">
+              <wp14:pctWidth>0</wp14:pctWidth>
+            </wp14:sizeRelH>
+            <wp14:sizeRelV relativeFrom="page">
+              <wp14:pctHeight>0</wp14:pctHeight>
+            </wp14:sizeRelV>
+          </wp:anchor>
+        </w:drawing>
+      </w:r>
+      <w:r>
+        <w:rPr>
+          <w:noProof/>
+          <w:lang w:eastAsia="es-ES"/>
+        </w:rPr>
+        <w:drawing>
+          <wp:anchor distT="0" distB="0" distL="114300" distR="114300" simplePos="0" relativeHeight="251682816" behindDoc="0" locked="0" layoutInCell="1" allowOverlap="1" wp14:anchorId="2D529003" wp14:editId="536B8BD8">
+            <wp:simplePos x="0" y="0"/>
+            <wp:positionH relativeFrom="margin">
+              <wp:posOffset>7101205</wp:posOffset>
+            </wp:positionH>
+            <wp:positionV relativeFrom="paragraph">
+              <wp:posOffset>1224915</wp:posOffset>
+            </wp:positionV>
+            <wp:extent cx="161925" cy="161925"/>
+            <wp:effectExtent l="0" t="0" r="9525" b="9525"/>
+            <wp:wrapNone/>
+            <wp:docPr id="10" name="Imagen 10"/>
+            <wp:cNvGraphicFramePr>
+              <a:graphicFrameLocks xmlns:a="http://schemas.openxmlformats.org/drawingml/2006/main" noChangeAspect="1"/>
+            </wp:cNvGraphicFramePr>
+            <a:graphic xmlns:a="http://schemas.openxmlformats.org/drawingml/2006/main">
+              <a:graphicData uri="http://schemas.openxmlformats.org/drawingml/2006/picture">
+                <pic:pic xmlns:pic="http://schemas.openxmlformats.org/drawingml/2006/picture">
+                  <pic:nvPicPr>
+                    <pic:cNvPr id="2" name="Green_check.svg[1].png"/>
+                    <pic:cNvPicPr/>
+                  </pic:nvPicPr>
+                  <pic:blipFill>
+                    <a:blip r:embed="rId5" cstate="print">
+                      <a:extLst>
+                        <a:ext uri="{28A0092B-C50C-407E-A947-70E740481C1C}">
+                          <a14:useLocalDpi xmlns:a14="http://schemas.microsoft.com/office/drawing/2010/main" val="0"/>
+                        </a:ext>
+                      </a:extLst>
+                    </a:blip>
+                    <a:stretch>
+                      <a:fillRect/>
+                    </a:stretch>
+                  </pic:blipFill>
+                  <pic:spPr>
+                    <a:xfrm>
+                      <a:off x="0" y="0"/>
+                      <a:ext cx="161925" cy="161925"/>
+                    </a:xfrm>
+                    <a:prstGeom prst="rect">
+                      <a:avLst/>
+                    </a:prstGeom>
+                  </pic:spPr>
+                </pic:pic>
+              </a:graphicData>
+            </a:graphic>
+            <wp14:sizeRelH relativeFrom="page">
+              <wp14:pctWidth>0</wp14:pctWidth>
+            </wp14:sizeRelH>
+            <wp14:sizeRelV relativeFrom="page">
+              <wp14:pctHeight>0</wp14:pctHeight>
+            </wp14:sizeRelV>
+          </wp:anchor>
+        </w:drawing>
+      </w:r>
+      <w:r>
+        <w:rPr>
+          <w:noProof/>
+          <w:lang w:eastAsia="es-ES"/>
+        </w:rPr>
+        <w:drawing>
+          <wp:anchor distT="0" distB="0" distL="114300" distR="114300" simplePos="0" relativeHeight="251666432" behindDoc="0" locked="0" layoutInCell="1" allowOverlap="1" wp14:anchorId="08FFD6C5" wp14:editId="59DEE91B">
             <wp:simplePos x="0" y="0"/>
             <wp:positionH relativeFrom="margin">
               <wp:posOffset>3824605</wp:posOffset>
@@ -949,7 +1348,7 @@
           <w:lang w:eastAsia="es-ES"/>
         </w:rPr>
         <w:drawing>
-          <wp:anchor distT="0" distB="0" distL="114300" distR="114300" simplePos="0" relativeHeight="251664384" behindDoc="0" locked="0" layoutInCell="1" allowOverlap="1" wp14:anchorId="25D9614E" wp14:editId="1F76AB01">
+          <wp:anchor distT="0" distB="0" distL="114300" distR="114300" simplePos="0" relativeHeight="251664384" behindDoc="0" locked="0" layoutInCell="1" allowOverlap="1" wp14:anchorId="57A18AB9" wp14:editId="6B53B3D8">
             <wp:simplePos x="0" y="0"/>
             <wp:positionH relativeFrom="margin">
               <wp:align>center</wp:align>
@@ -961,128 +1360,6 @@
             <wp:effectExtent l="0" t="0" r="9525" b="9525"/>
             <wp:wrapNone/>
             <wp:docPr id="4" name="Imagen 4"/>
-            <wp:cNvGraphicFramePr>
-              <a:graphicFrameLocks xmlns:a="http://schemas.openxmlformats.org/drawingml/2006/main" noChangeAspect="1"/>
-            </wp:cNvGraphicFramePr>
-            <a:graphic xmlns:a="http://schemas.openxmlformats.org/drawingml/2006/main">
-              <a:graphicData uri="http://schemas.openxmlformats.org/drawingml/2006/picture">
-                <pic:pic xmlns:pic="http://schemas.openxmlformats.org/drawingml/2006/picture">
-                  <pic:nvPicPr>
-                    <pic:cNvPr id="2" name="Green_check.svg[1].png"/>
-                    <pic:cNvPicPr/>
-                  </pic:nvPicPr>
-                  <pic:blipFill>
-                    <a:blip r:embed="rId5" cstate="print">
-                      <a:extLst>
-                        <a:ext uri="{28A0092B-C50C-407E-A947-70E740481C1C}">
-                          <a14:useLocalDpi xmlns:a14="http://schemas.microsoft.com/office/drawing/2010/main" val="0"/>
-                        </a:ext>
-                      </a:extLst>
-                    </a:blip>
-                    <a:stretch>
-                      <a:fillRect/>
-                    </a:stretch>
-                  </pic:blipFill>
-                  <pic:spPr>
-                    <a:xfrm>
-                      <a:off x="0" y="0"/>
-                      <a:ext cx="161925" cy="161925"/>
-                    </a:xfrm>
-                    <a:prstGeom prst="rect">
-                      <a:avLst/>
-                    </a:prstGeom>
-                  </pic:spPr>
-                </pic:pic>
-              </a:graphicData>
-            </a:graphic>
-            <wp14:sizeRelH relativeFrom="page">
-              <wp14:pctWidth>0</wp14:pctWidth>
-            </wp14:sizeRelH>
-            <wp14:sizeRelV relativeFrom="page">
-              <wp14:pctHeight>0</wp14:pctHeight>
-            </wp14:sizeRelV>
-          </wp:anchor>
-        </w:drawing>
-      </w:r>
-      <w:r>
-        <w:rPr>
-          <w:noProof/>
-          <w:lang w:eastAsia="es-ES"/>
-        </w:rPr>
-        <w:drawing>
-          <wp:anchor distT="0" distB="0" distL="114300" distR="114300" simplePos="0" relativeHeight="251662336" behindDoc="0" locked="0" layoutInCell="1" allowOverlap="1" wp14:anchorId="268B0BA6" wp14:editId="3F4AA151">
-            <wp:simplePos x="0" y="0"/>
-            <wp:positionH relativeFrom="margin">
-              <wp:posOffset>3853180</wp:posOffset>
-            </wp:positionH>
-            <wp:positionV relativeFrom="paragraph">
-              <wp:posOffset>1605915</wp:posOffset>
-            </wp:positionV>
-            <wp:extent cx="161925" cy="161925"/>
-            <wp:effectExtent l="0" t="0" r="9525" b="9525"/>
-            <wp:wrapNone/>
-            <wp:docPr id="3" name="Imagen 3"/>
-            <wp:cNvGraphicFramePr>
-              <a:graphicFrameLocks xmlns:a="http://schemas.openxmlformats.org/drawingml/2006/main" noChangeAspect="1"/>
-            </wp:cNvGraphicFramePr>
-            <a:graphic xmlns:a="http://schemas.openxmlformats.org/drawingml/2006/main">
-              <a:graphicData uri="http://schemas.openxmlformats.org/drawingml/2006/picture">
-                <pic:pic xmlns:pic="http://schemas.openxmlformats.org/drawingml/2006/picture">
-                  <pic:nvPicPr>
-                    <pic:cNvPr id="2" name="Green_check.svg[1].png"/>
-                    <pic:cNvPicPr/>
-                  </pic:nvPicPr>
-                  <pic:blipFill>
-                    <a:blip r:embed="rId5" cstate="print">
-                      <a:extLst>
-                        <a:ext uri="{28A0092B-C50C-407E-A947-70E740481C1C}">
-                          <a14:useLocalDpi xmlns:a14="http://schemas.microsoft.com/office/drawing/2010/main" val="0"/>
-                        </a:ext>
-                      </a:extLst>
-                    </a:blip>
-                    <a:stretch>
-                      <a:fillRect/>
-                    </a:stretch>
-                  </pic:blipFill>
-                  <pic:spPr>
-                    <a:xfrm>
-                      <a:off x="0" y="0"/>
-                      <a:ext cx="161925" cy="161925"/>
-                    </a:xfrm>
-                    <a:prstGeom prst="rect">
-                      <a:avLst/>
-                    </a:prstGeom>
-                  </pic:spPr>
-                </pic:pic>
-              </a:graphicData>
-            </a:graphic>
-            <wp14:sizeRelH relativeFrom="page">
-              <wp14:pctWidth>0</wp14:pctWidth>
-            </wp14:sizeRelH>
-            <wp14:sizeRelV relativeFrom="page">
-              <wp14:pctHeight>0</wp14:pctHeight>
-            </wp14:sizeRelV>
-          </wp:anchor>
-        </w:drawing>
-      </w:r>
-      <w:r>
-        <w:rPr>
-          <w:noProof/>
-          <w:lang w:eastAsia="es-ES"/>
-        </w:rPr>
-        <w:drawing>
-          <wp:anchor distT="0" distB="0" distL="114300" distR="114300" simplePos="0" relativeHeight="251660288" behindDoc="0" locked="0" layoutInCell="1" allowOverlap="1" wp14:anchorId="229F6C03" wp14:editId="58FF7BBE">
-            <wp:simplePos x="0" y="0"/>
-            <wp:positionH relativeFrom="margin">
-              <wp:posOffset>3929380</wp:posOffset>
-            </wp:positionH>
-            <wp:positionV relativeFrom="paragraph">
-              <wp:posOffset>1282065</wp:posOffset>
-            </wp:positionV>
-            <wp:extent cx="161925" cy="161925"/>
-            <wp:effectExtent l="0" t="0" r="9525" b="9525"/>
-            <wp:wrapNone/>
-            <wp:docPr id="2" name="Imagen 2"/>
             <wp:cNvGraphicFramePr>
               <a:graphicFrameLocks xmlns:a="http://schemas.openxmlformats.org/drawingml/2006/main" noChangeAspect="1"/>
             </wp:cNvGraphicFramePr>

</xml_diff>

<commit_message>
Planning para hoy martes 8
</commit_message>
<xml_diff>
--- a/Planning_semanal.docx
+++ b/Planning_semanal.docx
@@ -11,7 +11,7 @@
         <mc:AlternateContent>
           <mc:Choice Requires="wpg">
             <w:drawing>
-              <wp:anchor distT="0" distB="0" distL="114300" distR="114300" simplePos="0" relativeHeight="251686912" behindDoc="0" locked="0" layoutInCell="1" allowOverlap="1" wp14:anchorId="300179D5" wp14:editId="43ABBD71">
+              <wp:anchor distT="0" distB="0" distL="114300" distR="114300" simplePos="0" relativeHeight="251686912" behindDoc="0" locked="0" layoutInCell="1" allowOverlap="1" wp14:anchorId="22829A14" wp14:editId="075DBAA0">
                 <wp:simplePos x="0" y="0"/>
                 <wp:positionH relativeFrom="column">
                   <wp:posOffset>3333115</wp:posOffset>
@@ -689,7 +689,7 @@
           </mc:Choice>
           <mc:Fallback>
             <w:pict>
-              <v:group w14:anchorId="300179D5" id="Grupo 14" o:spid="_x0000_s1026" style="position:absolute;margin-left:262.45pt;margin-top:54.35pt;width:270.75pt;height:230.25pt;z-index:251686912" coordsize="34385,29241" o:gfxdata="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">
+              <v:group w14:anchorId="22829A14" id="Grupo 14" o:spid="_x0000_s1026" style="position:absolute;margin-left:262.45pt;margin-top:54.35pt;width:270.75pt;height:230.25pt;z-index:251686912" coordsize="34385,29241" o:gfxdata="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">
                 <v:shapetype id="_x0000_t75" coordsize="21600,21600" o:spt="75" o:preferrelative="t" path="m@4@5l@4@11@9@11@9@5xe" filled="f" stroked="f">
                   <v:stroke joinstyle="miter"/>
                   <v:formulas>
@@ -1034,17 +1034,16 @@
       </w:r>
     </w:p>
     <w:p>
-      <w:bookmarkStart w:id="0" w:name="_GoBack"/>
-      <w:bookmarkEnd w:id="0"/>
       <w:r>
         <w:rPr>
           <w:noProof/>
+          <w:lang w:eastAsia="es-ES"/>
         </w:rPr>
         <w:lastRenderedPageBreak/>
         <mc:AlternateContent>
           <mc:Choice Requires="wps">
             <w:drawing>
-              <wp:anchor distT="45720" distB="45720" distL="114300" distR="114300" simplePos="0" relativeHeight="251693056" behindDoc="0" locked="0" layoutInCell="1" allowOverlap="1" wp14:anchorId="1E061534" wp14:editId="6A681F24">
+              <wp:anchor distT="45720" distB="45720" distL="114300" distR="114300" simplePos="0" relativeHeight="251693056" behindDoc="0" locked="0" layoutInCell="1" allowOverlap="1" wp14:anchorId="31CD38EF" wp14:editId="290DF421">
                 <wp:simplePos x="0" y="0"/>
                 <wp:positionH relativeFrom="column">
                   <wp:posOffset>7313295</wp:posOffset>
@@ -1124,7 +1123,7 @@
           </mc:Choice>
           <mc:Fallback>
             <w:pict>
-              <v:shape w14:anchorId="1E061534" id="Cuadro de texto 2" o:spid="_x0000_s1041" type="#_x0000_t202" style="position:absolute;margin-left:575.85pt;margin-top:7.7pt;width:99.9pt;height:33.75pt;z-index:251693056;visibility:visible;mso-wrap-style:square;mso-width-percent:0;mso-height-percent:0;mso-wrap-distance-left:9pt;mso-wrap-distance-top:3.6pt;mso-wrap-distance-right:9pt;mso-wrap-distance-bottom:3.6pt;mso-position-horizontal:absolute;mso-position-horizontal-relative:text;mso-position-vertical:absolute;mso-position-vertical-relative:text;mso-width-percent:0;mso-height-percent:0;mso-width-relative:margin;mso-height-relative:margin;v-text-anchor:top" o:gfxdata="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" filled="f" stroked="f">
+              <v:shape w14:anchorId="31CD38EF" id="Cuadro de texto 2" o:spid="_x0000_s1041" type="#_x0000_t202" style="position:absolute;margin-left:575.85pt;margin-top:7.7pt;width:99.9pt;height:33.75pt;z-index:251693056;visibility:visible;mso-wrap-style:square;mso-width-percent:0;mso-height-percent:0;mso-wrap-distance-left:9pt;mso-wrap-distance-top:3.6pt;mso-wrap-distance-right:9pt;mso-wrap-distance-bottom:3.6pt;mso-position-horizontal:absolute;mso-position-horizontal-relative:text;mso-position-vertical:absolute;mso-position-vertical-relative:text;mso-width-percent:0;mso-height-percent:0;mso-width-relative:margin;mso-height-relative:margin;v-text-anchor:top" o:gfxdata="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" filled="f" stroked="f">
                 <v:textbox>
                   <w:txbxContent>
                     <w:p>
@@ -1160,11 +1159,12 @@
       <w:r>
         <w:rPr>
           <w:noProof/>
+          <w:lang w:eastAsia="es-ES"/>
         </w:rPr>
         <mc:AlternateContent>
           <mc:Choice Requires="wps">
             <w:drawing>
-              <wp:anchor distT="45720" distB="45720" distL="114300" distR="114300" simplePos="0" relativeHeight="251688960" behindDoc="0" locked="0" layoutInCell="1" allowOverlap="1" wp14:anchorId="377F8B36" wp14:editId="330C5602">
+              <wp:anchor distT="45720" distB="45720" distL="114300" distR="114300" simplePos="0" relativeHeight="251688960" behindDoc="0" locked="0" layoutInCell="1" allowOverlap="1" wp14:anchorId="175B5E86" wp14:editId="2745E790">
                 <wp:simplePos x="0" y="0"/>
                 <wp:positionH relativeFrom="column">
                   <wp:posOffset>5323205</wp:posOffset>
@@ -1263,6 +1263,7 @@
           </mc:Fallback>
         </mc:AlternateContent>
       </w:r>
+      <w:bookmarkStart w:id="0" w:name="_GoBack"/>
       <w:r>
         <w:rPr>
           <w:noProof/>
@@ -1273,12 +1274,209 @@
           </v:shape>
         </w:pict>
       </w:r>
+      <w:bookmarkEnd w:id="0"/>
     </w:p>
     <w:p/>
     <w:p>
       <w:r>
         <w:rPr>
           <w:noProof/>
+          <w:lang w:eastAsia="es-ES"/>
+        </w:rPr>
+        <mc:AlternateContent>
+          <mc:Choice Requires="wps">
+            <w:drawing>
+              <wp:anchor distT="45720" distB="45720" distL="114300" distR="114300" simplePos="0" relativeHeight="251697152" behindDoc="0" locked="0" layoutInCell="1" allowOverlap="1" wp14:anchorId="55B98C03" wp14:editId="4A3D2A47">
+                <wp:simplePos x="0" y="0"/>
+                <wp:positionH relativeFrom="column">
+                  <wp:posOffset>1818420</wp:posOffset>
+                </wp:positionH>
+                <wp:positionV relativeFrom="paragraph">
+                  <wp:posOffset>338883</wp:posOffset>
+                </wp:positionV>
+                <wp:extent cx="1249680" cy="3013710"/>
+                <wp:effectExtent l="0" t="0" r="0" b="0"/>
+                <wp:wrapSquare wrapText="bothSides"/>
+                <wp:docPr id="19" name="Cuadro de texto 2"/>
+                <wp:cNvGraphicFramePr>
+                  <a:graphicFrameLocks xmlns:a="http://schemas.openxmlformats.org/drawingml/2006/main"/>
+                </wp:cNvGraphicFramePr>
+                <a:graphic xmlns:a="http://schemas.openxmlformats.org/drawingml/2006/main">
+                  <a:graphicData uri="http://schemas.microsoft.com/office/word/2010/wordprocessingShape">
+                    <wps:wsp>
+                      <wps:cNvSpPr txBox="1">
+                        <a:spLocks noChangeArrowheads="1"/>
+                      </wps:cNvSpPr>
+                      <wps:spPr bwMode="auto">
+                        <a:xfrm>
+                          <a:off x="0" y="0"/>
+                          <a:ext cx="1249680" cy="3013710"/>
+                        </a:xfrm>
+                        <a:prstGeom prst="rect">
+                          <a:avLst/>
+                        </a:prstGeom>
+                        <a:noFill/>
+                        <a:ln w="9525">
+                          <a:noFill/>
+                          <a:miter lim="800000"/>
+                          <a:headEnd/>
+                          <a:tailEnd/>
+                        </a:ln>
+                      </wps:spPr>
+                      <wps:txbx>
+                        <w:txbxContent>
+                          <w:p>
+                            <w:pPr>
+                              <w:rPr>
+                                <w:b/>
+                              </w:rPr>
+                            </w:pPr>
+                            <w:r>
+                              <w:rPr>
+                                <w:b/>
+                              </w:rPr>
+                              <w:t>1</w:t>
+                            </w:r>
+                            <w:r>
+                              <w:rPr>
+                                <w:b/>
+                              </w:rPr>
+                              <w:t>Implementar sesiones en la web.</w:t>
+                            </w:r>
+                          </w:p>
+                          <w:p>
+                            <w:pPr>
+                              <w:rPr>
+                                <w:b/>
+                              </w:rPr>
+                            </w:pPr>
+                            <w:r>
+                              <w:rPr>
+                                <w:b/>
+                              </w:rPr>
+                              <w:t>2 Implementar Incidencias</w:t>
+                            </w:r>
+                          </w:p>
+                          <w:p>
+                            <w:pPr>
+                              <w:rPr>
+                                <w:b/>
+                              </w:rPr>
+                            </w:pPr>
+                            <w:r>
+                              <w:rPr>
+                                <w:b/>
+                              </w:rPr>
+                              <w:t>3 Pulir detalles</w:t>
+                            </w:r>
+                            <w:r>
+                              <w:rPr>
+                                <w:b/>
+                              </w:rPr>
+                              <w:t>.</w:t>
+                            </w:r>
+                          </w:p>
+                          <w:p>
+                            <w:pPr>
+                              <w:rPr>
+                                <w:b/>
+                                <w:sz w:val="28"/>
+                              </w:rPr>
+                            </w:pPr>
+                          </w:p>
+                        </w:txbxContent>
+                      </wps:txbx>
+                      <wps:bodyPr rot="0" vert="horz" wrap="square" lIns="91440" tIns="45720" rIns="91440" bIns="45720" anchor="t" anchorCtr="0">
+                        <a:noAutofit/>
+                      </wps:bodyPr>
+                    </wps:wsp>
+                  </a:graphicData>
+                </a:graphic>
+                <wp14:sizeRelH relativeFrom="margin">
+                  <wp14:pctWidth>0</wp14:pctWidth>
+                </wp14:sizeRelH>
+                <wp14:sizeRelV relativeFrom="margin">
+                  <wp14:pctHeight>0</wp14:pctHeight>
+                </wp14:sizeRelV>
+              </wp:anchor>
+            </w:drawing>
+          </mc:Choice>
+          <mc:Fallback>
+            <w:pict>
+              <v:shape w14:anchorId="55B98C03" id="_x0000_s1043" type="#_x0000_t202" style="position:absolute;margin-left:143.2pt;margin-top:26.7pt;width:98.4pt;height:237.3pt;z-index:251697152;visibility:visible;mso-wrap-style:square;mso-width-percent:0;mso-height-percent:0;mso-wrap-distance-left:9pt;mso-wrap-distance-top:3.6pt;mso-wrap-distance-right:9pt;mso-wrap-distance-bottom:3.6pt;mso-position-horizontal:absolute;mso-position-horizontal-relative:text;mso-position-vertical:absolute;mso-position-vertical-relative:text;mso-width-percent:0;mso-height-percent:0;mso-width-relative:margin;mso-height-relative:margin;v-text-anchor:top" o:gfxdata="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" filled="f" stroked="f">
+                <v:textbox>
+                  <w:txbxContent>
+                    <w:p>
+                      <w:pPr>
+                        <w:rPr>
+                          <w:b/>
+                        </w:rPr>
+                      </w:pPr>
+                      <w:r>
+                        <w:rPr>
+                          <w:b/>
+                        </w:rPr>
+                        <w:t>1</w:t>
+                      </w:r>
+                      <w:r>
+                        <w:rPr>
+                          <w:b/>
+                        </w:rPr>
+                        <w:t>Implementar sesiones en la web.</w:t>
+                      </w:r>
+                    </w:p>
+                    <w:p>
+                      <w:pPr>
+                        <w:rPr>
+                          <w:b/>
+                        </w:rPr>
+                      </w:pPr>
+                      <w:r>
+                        <w:rPr>
+                          <w:b/>
+                        </w:rPr>
+                        <w:t>2 Implementar Incidencias</w:t>
+                      </w:r>
+                    </w:p>
+                    <w:p>
+                      <w:pPr>
+                        <w:rPr>
+                          <w:b/>
+                        </w:rPr>
+                      </w:pPr>
+                      <w:r>
+                        <w:rPr>
+                          <w:b/>
+                        </w:rPr>
+                        <w:t>3 Pulir detalles</w:t>
+                      </w:r>
+                      <w:r>
+                        <w:rPr>
+                          <w:b/>
+                        </w:rPr>
+                        <w:t>.</w:t>
+                      </w:r>
+                    </w:p>
+                    <w:p>
+                      <w:pPr>
+                        <w:rPr>
+                          <w:b/>
+                          <w:sz w:val="28"/>
+                        </w:rPr>
+                      </w:pPr>
+                    </w:p>
+                  </w:txbxContent>
+                </v:textbox>
+                <w10:wrap type="square"/>
+              </v:shape>
+            </w:pict>
+          </mc:Fallback>
+        </mc:AlternateContent>
+      </w:r>
+      <w:r>
+        <w:rPr>
+          <w:noProof/>
+          <w:lang w:eastAsia="es-ES"/>
         </w:rPr>
         <mc:AlternateContent>
           <mc:Choice Requires="wps">
@@ -1382,7 +1580,7 @@
           </mc:Choice>
           <mc:Fallback>
             <w:pict>
-              <v:shape w14:anchorId="11F9BB5A" id="_x0000_s1043" type="#_x0000_t202" style="position:absolute;margin-left:41.5pt;margin-top:23.5pt;width:98.4pt;height:237.3pt;z-index:251695104;visibility:visible;mso-wrap-style:square;mso-width-percent:0;mso-height-percent:0;mso-wrap-distance-left:9pt;mso-wrap-distance-top:3.6pt;mso-wrap-distance-right:9pt;mso-wrap-distance-bottom:3.6pt;mso-position-horizontal:absolute;mso-position-horizontal-relative:text;mso-position-vertical:absolute;mso-position-vertical-relative:text;mso-width-percent:0;mso-height-percent:0;mso-width-relative:margin;mso-height-relative:margin;v-text-anchor:top" o:gfxdata="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" filled="f" stroked="f">
+              <v:shape w14:anchorId="11F9BB5A" id="_x0000_s1044" type="#_x0000_t202" style="position:absolute;margin-left:41.5pt;margin-top:23.5pt;width:98.4pt;height:237.3pt;z-index:251695104;visibility:visible;mso-wrap-style:square;mso-width-percent:0;mso-height-percent:0;mso-wrap-distance-left:9pt;mso-wrap-distance-top:3.6pt;mso-wrap-distance-right:9pt;mso-wrap-distance-bottom:3.6pt;mso-position-horizontal:absolute;mso-position-horizontal-relative:text;mso-position-vertical:absolute;mso-position-vertical-relative:text;mso-width-percent:0;mso-height-percent:0;mso-width-relative:margin;mso-height-relative:margin;v-text-anchor:top" o:gfxdata="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" filled="f" stroked="f">
                 <v:textbox>
                   <w:txbxContent>
                     <w:p>
@@ -1448,13 +1646,13 @@
 <file path=word/numbering.xml><?xml version="1.0" encoding="utf-8"?>
 <w:numbering xmlns:wpc="http://schemas.microsoft.com/office/word/2010/wordprocessingCanvas" xmlns:cx="http://schemas.microsoft.com/office/drawing/2014/chartex" xmlns:mc="http://schemas.openxmlformats.org/markup-compatibility/2006" xmlns:o="urn:schemas-microsoft-com:office:office" xmlns:r="http://schemas.openxmlformats.org/officeDocument/2006/relationships" xmlns:m="http://schemas.openxmlformats.org/officeDocument/2006/math" xmlns:v="urn:schemas-microsoft-com:vml" xmlns:wp14="http://schemas.microsoft.com/office/word/2010/wordprocessingDrawing" xmlns:wp="http://schemas.openxmlformats.org/drawingml/2006/wordprocessingDrawing" xmlns:w10="urn:schemas-microsoft-com:office:word" xmlns:w="http://schemas.openxmlformats.org/wordprocessingml/2006/main" xmlns:w14="http://schemas.microsoft.com/office/word/2010/wordml" xmlns:w15="http://schemas.microsoft.com/office/word/2012/wordml" xmlns:w16se="http://schemas.microsoft.com/office/word/2015/wordml/symex" xmlns:wpg="http://schemas.microsoft.com/office/word/2010/wordprocessingGroup" xmlns:wpi="http://schemas.microsoft.com/office/word/2010/wordprocessingInk" xmlns:wne="http://schemas.microsoft.com/office/word/2006/wordml" xmlns:wps="http://schemas.microsoft.com/office/word/2010/wordprocessingShape" mc:Ignorable="w14 w15 w16se wp14">
   <w:abstractNum w:abstractNumId="0" w15:restartNumberingAfterBreak="0">
-    <w:nsid w:val="48F47CC6"/>
+    <w:nsid w:val="36760E7F"/>
     <w:multiLevelType w:val="hybridMultilevel"/>
-    <w:tmpl w:val="626405FA"/>
-    <w:lvl w:ilvl="0" w:tplc="0C0A000F">
+    <w:tmpl w:val="F822DAB0"/>
+    <w:lvl w:ilvl="0" w:tplc="EA9AC916">
       <w:start w:val="1"/>
       <w:numFmt w:val="decimal"/>
-      <w:lvlText w:val="%1."/>
+      <w:lvlText w:val="%1-"/>
       <w:lvlJc w:val="left"/>
       <w:pPr>
         <w:ind w:left="720" w:hanging="360"/>
@@ -1537,9 +1735,9 @@
     </w:lvl>
   </w:abstractNum>
   <w:abstractNum w:abstractNumId="1" w15:restartNumberingAfterBreak="0">
-    <w:nsid w:val="75C55DFF"/>
+    <w:nsid w:val="48F47CC6"/>
     <w:multiLevelType w:val="hybridMultilevel"/>
-    <w:tmpl w:val="AE706CE0"/>
+    <w:tmpl w:val="626405FA"/>
     <w:lvl w:ilvl="0" w:tplc="0C0A000F">
       <w:start w:val="1"/>
       <w:numFmt w:val="decimal"/>
@@ -1625,10 +1823,102 @@
       </w:pPr>
     </w:lvl>
   </w:abstractNum>
+  <w:abstractNum w:abstractNumId="2" w15:restartNumberingAfterBreak="0">
+    <w:nsid w:val="75C55DFF"/>
+    <w:multiLevelType w:val="hybridMultilevel"/>
+    <w:tmpl w:val="AE706CE0"/>
+    <w:lvl w:ilvl="0" w:tplc="0C0A000F">
+      <w:start w:val="1"/>
+      <w:numFmt w:val="decimal"/>
+      <w:lvlText w:val="%1."/>
+      <w:lvlJc w:val="left"/>
+      <w:pPr>
+        <w:ind w:left="720" w:hanging="360"/>
+      </w:pPr>
+      <w:rPr>
+        <w:rFonts w:hint="default"/>
+      </w:rPr>
+    </w:lvl>
+    <w:lvl w:ilvl="1" w:tplc="0C0A0019" w:tentative="1">
+      <w:start w:val="1"/>
+      <w:numFmt w:val="lowerLetter"/>
+      <w:lvlText w:val="%2."/>
+      <w:lvlJc w:val="left"/>
+      <w:pPr>
+        <w:ind w:left="1440" w:hanging="360"/>
+      </w:pPr>
+    </w:lvl>
+    <w:lvl w:ilvl="2" w:tplc="0C0A001B" w:tentative="1">
+      <w:start w:val="1"/>
+      <w:numFmt w:val="lowerRoman"/>
+      <w:lvlText w:val="%3."/>
+      <w:lvlJc w:val="right"/>
+      <w:pPr>
+        <w:ind w:left="2160" w:hanging="180"/>
+      </w:pPr>
+    </w:lvl>
+    <w:lvl w:ilvl="3" w:tplc="0C0A000F" w:tentative="1">
+      <w:start w:val="1"/>
+      <w:numFmt w:val="decimal"/>
+      <w:lvlText w:val="%4."/>
+      <w:lvlJc w:val="left"/>
+      <w:pPr>
+        <w:ind w:left="2880" w:hanging="360"/>
+      </w:pPr>
+    </w:lvl>
+    <w:lvl w:ilvl="4" w:tplc="0C0A0019" w:tentative="1">
+      <w:start w:val="1"/>
+      <w:numFmt w:val="lowerLetter"/>
+      <w:lvlText w:val="%5."/>
+      <w:lvlJc w:val="left"/>
+      <w:pPr>
+        <w:ind w:left="3600" w:hanging="360"/>
+      </w:pPr>
+    </w:lvl>
+    <w:lvl w:ilvl="5" w:tplc="0C0A001B" w:tentative="1">
+      <w:start w:val="1"/>
+      <w:numFmt w:val="lowerRoman"/>
+      <w:lvlText w:val="%6."/>
+      <w:lvlJc w:val="right"/>
+      <w:pPr>
+        <w:ind w:left="4320" w:hanging="180"/>
+      </w:pPr>
+    </w:lvl>
+    <w:lvl w:ilvl="6" w:tplc="0C0A000F" w:tentative="1">
+      <w:start w:val="1"/>
+      <w:numFmt w:val="decimal"/>
+      <w:lvlText w:val="%7."/>
+      <w:lvlJc w:val="left"/>
+      <w:pPr>
+        <w:ind w:left="5040" w:hanging="360"/>
+      </w:pPr>
+    </w:lvl>
+    <w:lvl w:ilvl="7" w:tplc="0C0A0019" w:tentative="1">
+      <w:start w:val="1"/>
+      <w:numFmt w:val="lowerLetter"/>
+      <w:lvlText w:val="%8."/>
+      <w:lvlJc w:val="left"/>
+      <w:pPr>
+        <w:ind w:left="5760" w:hanging="360"/>
+      </w:pPr>
+    </w:lvl>
+    <w:lvl w:ilvl="8" w:tplc="0C0A001B" w:tentative="1">
+      <w:start w:val="1"/>
+      <w:numFmt w:val="lowerRoman"/>
+      <w:lvlText w:val="%9."/>
+      <w:lvlJc w:val="right"/>
+      <w:pPr>
+        <w:ind w:left="6480" w:hanging="180"/>
+      </w:pPr>
+    </w:lvl>
+  </w:abstractNum>
   <w:num w:numId="1">
+    <w:abstractNumId w:val="2"/>
+  </w:num>
+  <w:num w:numId="2">
     <w:abstractNumId w:val="1"/>
   </w:num>
-  <w:num w:numId="2">
+  <w:num w:numId="3">
     <w:abstractNumId w:val="0"/>
   </w:num>
 </w:numbering>

</xml_diff>